<commit_message>
Node MongoDB Example 1
</commit_message>
<xml_diff>
--- a/Express.docx
+++ b/Express.docx
@@ -3000,15 +3000,7 @@
             <w:color w:val="007BEC"/>
             <w:u w:val="single"/>
           </w:rPr>
-          <w:t>MongoD</w:t>
-        </w:r>
-        <w:r>
-          <w:rPr>
-            <w:rFonts w:ascii="iransans" w:eastAsia="Times New Roman" w:hAnsi="iransans" w:cs="Times New Roman"/>
-            <w:color w:val="007BEC"/>
-            <w:u w:val="single"/>
-          </w:rPr>
-          <w:t>B</w:t>
+          <w:t>MongoDB</w:t>
         </w:r>
       </w:hyperlink>
       <w:r>
@@ -3537,9 +3529,2600 @@
     <w:p>
       <w:pPr>
         <w:rPr>
-          <w:lang w:bidi="fa-IR"/>
-        </w:rPr>
-      </w:pPr>
+          <w:rFonts w:ascii="Times New Roman" w:eastAsia="Times New Roman" w:hAnsi="Times New Roman" w:cs="Times New Roman"/>
+        </w:rPr>
+      </w:pPr>
+      <w:r>
+        <w:rPr>
+          <w:sz w:val="32"/>
+          <w:szCs w:val="32"/>
+          <w:lang w:bidi="fa-IR"/>
+        </w:rPr>
+        <w:t xml:space="preserve">REST API: </w:t>
+      </w:r>
+      <w:r>
+        <w:rPr>
+          <w:rFonts w:ascii="Tahoma" w:eastAsia="Times New Roman" w:hAnsi="Tahoma" w:cs="Times New Roman"/>
+          <w:color w:val="333333"/>
+          <w:sz w:val="23"/>
+          <w:szCs w:val="23"/>
+          <w:shd w:val="clear" w:color="auto" w:fill="F7F7F7"/>
+        </w:rPr>
+        <w:t>Representational State Transfer</w:t>
+      </w:r>
+    </w:p>
+    <w:p>
+      <w:pPr>
+        <w:bidi/>
+        <w:ind w:left="720"/>
+        <w:rPr>
+          <w:rFonts w:ascii="Times New Roman" w:eastAsia="Times New Roman" w:hAnsi="Times New Roman" w:cs="Times New Roman"/>
+        </w:rPr>
+      </w:pPr>
+      <w:r>
+        <w:rPr>
+          <w:rFonts w:ascii="Tahoma" w:eastAsia="Times New Roman" w:hAnsi="Tahoma" w:cs="Times New Roman"/>
+          <w:color w:val="333333"/>
+          <w:sz w:val="23"/>
+          <w:szCs w:val="23"/>
+          <w:shd w:val="clear" w:color="auto" w:fill="F7F7F7"/>
+        </w:rPr>
+        <w:t xml:space="preserve">REST </w:t>
+      </w:r>
+      <w:proofErr w:type="spellStart"/>
+      <w:r>
+        <w:rPr>
+          <w:rFonts w:ascii="Tahoma" w:eastAsia="Times New Roman" w:hAnsi="Tahoma" w:cs="Times New Roman"/>
+          <w:color w:val="333333"/>
+          <w:sz w:val="23"/>
+          <w:szCs w:val="23"/>
+          <w:shd w:val="clear" w:color="auto" w:fill="F7F7F7"/>
+          <w:rtl/>
+        </w:rPr>
+        <w:t>ساختاری</w:t>
+      </w:r>
+      <w:proofErr w:type="spellEnd"/>
+      <w:r>
+        <w:rPr>
+          <w:rFonts w:ascii="Tahoma" w:eastAsia="Times New Roman" w:hAnsi="Tahoma" w:cs="Times New Roman"/>
+          <w:color w:val="333333"/>
+          <w:sz w:val="23"/>
+          <w:szCs w:val="23"/>
+          <w:shd w:val="clear" w:color="auto" w:fill="F7F7F7"/>
+          <w:rtl/>
+        </w:rPr>
+        <w:t xml:space="preserve"> است </w:t>
+      </w:r>
+      <w:proofErr w:type="spellStart"/>
+      <w:r>
+        <w:rPr>
+          <w:rFonts w:ascii="Tahoma" w:eastAsia="Times New Roman" w:hAnsi="Tahoma" w:cs="Times New Roman"/>
+          <w:color w:val="333333"/>
+          <w:sz w:val="23"/>
+          <w:szCs w:val="23"/>
+          <w:shd w:val="clear" w:color="auto" w:fill="F7F7F7"/>
+          <w:rtl/>
+        </w:rPr>
+        <w:t>که</w:t>
+      </w:r>
+      <w:proofErr w:type="spellEnd"/>
+      <w:r>
+        <w:rPr>
+          <w:rFonts w:ascii="Tahoma" w:eastAsia="Times New Roman" w:hAnsi="Tahoma" w:cs="Times New Roman"/>
+          <w:color w:val="333333"/>
+          <w:sz w:val="23"/>
+          <w:szCs w:val="23"/>
+          <w:shd w:val="clear" w:color="auto" w:fill="F7F7F7"/>
+          <w:rtl/>
+        </w:rPr>
+        <w:t xml:space="preserve"> </w:t>
+      </w:r>
+      <w:proofErr w:type="spellStart"/>
+      <w:r>
+        <w:rPr>
+          <w:rFonts w:ascii="Tahoma" w:eastAsia="Times New Roman" w:hAnsi="Tahoma" w:cs="Times New Roman"/>
+          <w:color w:val="333333"/>
+          <w:sz w:val="23"/>
+          <w:szCs w:val="23"/>
+          <w:shd w:val="clear" w:color="auto" w:fill="F7F7F7"/>
+          <w:rtl/>
+        </w:rPr>
+        <w:t>مجموعه‌ای</w:t>
+      </w:r>
+      <w:proofErr w:type="spellEnd"/>
+      <w:r>
+        <w:rPr>
+          <w:rFonts w:ascii="Tahoma" w:eastAsia="Times New Roman" w:hAnsi="Tahoma" w:cs="Times New Roman"/>
+          <w:color w:val="333333"/>
+          <w:sz w:val="23"/>
+          <w:szCs w:val="23"/>
+          <w:shd w:val="clear" w:color="auto" w:fill="F7F7F7"/>
+          <w:rtl/>
+        </w:rPr>
+        <w:t xml:space="preserve"> از </w:t>
+      </w:r>
+      <w:proofErr w:type="spellStart"/>
+      <w:r>
+        <w:rPr>
+          <w:rFonts w:ascii="Tahoma" w:eastAsia="Times New Roman" w:hAnsi="Tahoma" w:cs="Times New Roman"/>
+          <w:color w:val="333333"/>
+          <w:sz w:val="23"/>
+          <w:szCs w:val="23"/>
+          <w:shd w:val="clear" w:color="auto" w:fill="F7F7F7"/>
+          <w:rtl/>
+        </w:rPr>
+        <w:t>قوانین</w:t>
+      </w:r>
+      <w:proofErr w:type="spellEnd"/>
+      <w:r>
+        <w:rPr>
+          <w:rFonts w:ascii="Tahoma" w:eastAsia="Times New Roman" w:hAnsi="Tahoma" w:cs="Times New Roman"/>
+          <w:color w:val="333333"/>
+          <w:sz w:val="23"/>
+          <w:szCs w:val="23"/>
+          <w:shd w:val="clear" w:color="auto" w:fill="F7F7F7"/>
+          <w:rtl/>
+        </w:rPr>
+        <w:t xml:space="preserve"> را </w:t>
+      </w:r>
+      <w:proofErr w:type="spellStart"/>
+      <w:r>
+        <w:rPr>
+          <w:rFonts w:ascii="Tahoma" w:eastAsia="Times New Roman" w:hAnsi="Tahoma" w:cs="Times New Roman"/>
+          <w:color w:val="333333"/>
+          <w:sz w:val="23"/>
+          <w:szCs w:val="23"/>
+          <w:shd w:val="clear" w:color="auto" w:fill="F7F7F7"/>
+          <w:rtl/>
+        </w:rPr>
+        <w:t>برای</w:t>
+      </w:r>
+      <w:proofErr w:type="spellEnd"/>
+      <w:r>
+        <w:rPr>
+          <w:rFonts w:ascii="Tahoma" w:eastAsia="Times New Roman" w:hAnsi="Tahoma" w:cs="Times New Roman"/>
+          <w:color w:val="333333"/>
+          <w:sz w:val="23"/>
+          <w:szCs w:val="23"/>
+          <w:shd w:val="clear" w:color="auto" w:fill="F7F7F7"/>
+          <w:rtl/>
+        </w:rPr>
+        <w:t xml:space="preserve"> توسعه و </w:t>
+      </w:r>
+      <w:proofErr w:type="spellStart"/>
+      <w:r>
+        <w:rPr>
+          <w:rFonts w:ascii="Tahoma" w:eastAsia="Times New Roman" w:hAnsi="Tahoma" w:cs="Times New Roman"/>
+          <w:color w:val="333333"/>
+          <w:sz w:val="23"/>
+          <w:szCs w:val="23"/>
+          <w:shd w:val="clear" w:color="auto" w:fill="F7F7F7"/>
+          <w:rtl/>
+        </w:rPr>
+        <w:t>استفاده</w:t>
+      </w:r>
+      <w:proofErr w:type="spellEnd"/>
+      <w:r>
+        <w:rPr>
+          <w:rFonts w:ascii="Tahoma" w:eastAsia="Times New Roman" w:hAnsi="Tahoma" w:cs="Times New Roman"/>
+          <w:color w:val="333333"/>
+          <w:sz w:val="23"/>
+          <w:szCs w:val="23"/>
+          <w:shd w:val="clear" w:color="auto" w:fill="F7F7F7"/>
+          <w:rtl/>
+        </w:rPr>
+        <w:t xml:space="preserve"> از وب </w:t>
+      </w:r>
+      <w:proofErr w:type="spellStart"/>
+      <w:r>
+        <w:rPr>
+          <w:rFonts w:ascii="Tahoma" w:eastAsia="Times New Roman" w:hAnsi="Tahoma" w:cs="Times New Roman"/>
+          <w:color w:val="333333"/>
+          <w:sz w:val="23"/>
+          <w:szCs w:val="23"/>
+          <w:shd w:val="clear" w:color="auto" w:fill="F7F7F7"/>
+          <w:rtl/>
+        </w:rPr>
+        <w:t>سرویس‌ها</w:t>
+      </w:r>
+      <w:proofErr w:type="spellEnd"/>
+      <w:r>
+        <w:rPr>
+          <w:rFonts w:ascii="Tahoma" w:eastAsia="Times New Roman" w:hAnsi="Tahoma" w:cs="Times New Roman"/>
+          <w:color w:val="333333"/>
+          <w:sz w:val="23"/>
+          <w:szCs w:val="23"/>
+          <w:shd w:val="clear" w:color="auto" w:fill="F7F7F7"/>
+          <w:rtl/>
+        </w:rPr>
+        <w:t xml:space="preserve"> بر بستر</w:t>
+      </w:r>
+      <w:r>
+        <w:rPr>
+          <w:rFonts w:ascii="Tahoma" w:eastAsia="Times New Roman" w:hAnsi="Tahoma" w:cs="Times New Roman"/>
+          <w:color w:val="333333"/>
+          <w:sz w:val="23"/>
+          <w:szCs w:val="23"/>
+          <w:shd w:val="clear" w:color="auto" w:fill="F7F7F7"/>
+        </w:rPr>
+        <w:t xml:space="preserve"> HTTP </w:t>
+      </w:r>
+      <w:proofErr w:type="spellStart"/>
+      <w:r>
+        <w:rPr>
+          <w:rFonts w:ascii="Tahoma" w:eastAsia="Times New Roman" w:hAnsi="Tahoma" w:cs="Times New Roman"/>
+          <w:color w:val="333333"/>
+          <w:sz w:val="23"/>
+          <w:szCs w:val="23"/>
+          <w:shd w:val="clear" w:color="auto" w:fill="F7F7F7"/>
+          <w:rtl/>
+        </w:rPr>
+        <w:t>تعریف</w:t>
+      </w:r>
+      <w:proofErr w:type="spellEnd"/>
+      <w:r>
+        <w:rPr>
+          <w:rFonts w:ascii="Tahoma" w:eastAsia="Times New Roman" w:hAnsi="Tahoma" w:cs="Times New Roman"/>
+          <w:color w:val="333333"/>
+          <w:sz w:val="23"/>
+          <w:szCs w:val="23"/>
+          <w:shd w:val="clear" w:color="auto" w:fill="F7F7F7"/>
+          <w:rtl/>
+        </w:rPr>
+        <w:t xml:space="preserve"> </w:t>
+      </w:r>
+      <w:proofErr w:type="spellStart"/>
+      <w:r>
+        <w:rPr>
+          <w:rFonts w:ascii="Tahoma" w:eastAsia="Times New Roman" w:hAnsi="Tahoma" w:cs="Times New Roman"/>
+          <w:color w:val="333333"/>
+          <w:sz w:val="23"/>
+          <w:szCs w:val="23"/>
+          <w:shd w:val="clear" w:color="auto" w:fill="F7F7F7"/>
+          <w:rtl/>
+        </w:rPr>
+        <w:t>می‌کند</w:t>
+      </w:r>
+      <w:proofErr w:type="spellEnd"/>
+      <w:r>
+        <w:rPr>
+          <w:rFonts w:ascii="Tahoma" w:eastAsia="Times New Roman" w:hAnsi="Tahoma" w:cs="Times New Roman"/>
+          <w:color w:val="333333"/>
+          <w:sz w:val="23"/>
+          <w:szCs w:val="23"/>
+          <w:shd w:val="clear" w:color="auto" w:fill="F7F7F7"/>
+        </w:rPr>
+        <w:t xml:space="preserve">. REST API </w:t>
+      </w:r>
+      <w:r>
+        <w:rPr>
+          <w:rFonts w:ascii="Tahoma" w:eastAsia="Times New Roman" w:hAnsi="Tahoma" w:cs="Times New Roman"/>
+          <w:color w:val="333333"/>
+          <w:sz w:val="23"/>
+          <w:szCs w:val="23"/>
+          <w:shd w:val="clear" w:color="auto" w:fill="F7F7F7"/>
+          <w:rtl/>
+        </w:rPr>
+        <w:t xml:space="preserve">هم ساده است و به </w:t>
+      </w:r>
+      <w:proofErr w:type="spellStart"/>
+      <w:r>
+        <w:rPr>
+          <w:rFonts w:ascii="Tahoma" w:eastAsia="Times New Roman" w:hAnsi="Tahoma" w:cs="Times New Roman"/>
+          <w:color w:val="333333"/>
+          <w:sz w:val="23"/>
+          <w:szCs w:val="23"/>
+          <w:shd w:val="clear" w:color="auto" w:fill="F7F7F7"/>
+          <w:rtl/>
+        </w:rPr>
+        <w:t>سادگی</w:t>
+      </w:r>
+      <w:proofErr w:type="spellEnd"/>
+      <w:r>
+        <w:rPr>
+          <w:rFonts w:ascii="Tahoma" w:eastAsia="Times New Roman" w:hAnsi="Tahoma" w:cs="Times New Roman"/>
+          <w:color w:val="333333"/>
+          <w:sz w:val="23"/>
+          <w:szCs w:val="23"/>
+          <w:shd w:val="clear" w:color="auto" w:fill="F7F7F7"/>
+          <w:rtl/>
+        </w:rPr>
+        <w:t xml:space="preserve"> اجرا </w:t>
+      </w:r>
+      <w:proofErr w:type="spellStart"/>
+      <w:r>
+        <w:rPr>
+          <w:rFonts w:ascii="Tahoma" w:eastAsia="Times New Roman" w:hAnsi="Tahoma" w:cs="Times New Roman"/>
+          <w:color w:val="333333"/>
+          <w:sz w:val="23"/>
+          <w:szCs w:val="23"/>
+          <w:shd w:val="clear" w:color="auto" w:fill="F7F7F7"/>
+          <w:rtl/>
+        </w:rPr>
+        <w:t>می‌گردد</w:t>
+      </w:r>
+      <w:proofErr w:type="spellEnd"/>
+      <w:r>
+        <w:rPr>
+          <w:rFonts w:ascii="Tahoma" w:eastAsia="Times New Roman" w:hAnsi="Tahoma" w:cs="Times New Roman"/>
+          <w:color w:val="333333"/>
+          <w:sz w:val="23"/>
+          <w:szCs w:val="23"/>
+          <w:shd w:val="clear" w:color="auto" w:fill="F7F7F7"/>
+          <w:rtl/>
+        </w:rPr>
+        <w:t xml:space="preserve">، هم </w:t>
+      </w:r>
+      <w:proofErr w:type="spellStart"/>
+      <w:r>
+        <w:rPr>
+          <w:rFonts w:ascii="Tahoma" w:eastAsia="Times New Roman" w:hAnsi="Tahoma" w:cs="Times New Roman"/>
+          <w:color w:val="333333"/>
+          <w:sz w:val="23"/>
+          <w:szCs w:val="23"/>
+          <w:shd w:val="clear" w:color="auto" w:fill="F7F7F7"/>
+          <w:rtl/>
+        </w:rPr>
+        <w:t>اینکه</w:t>
+      </w:r>
+      <w:proofErr w:type="spellEnd"/>
+      <w:r>
+        <w:rPr>
+          <w:rFonts w:ascii="Tahoma" w:eastAsia="Times New Roman" w:hAnsi="Tahoma" w:cs="Times New Roman"/>
+          <w:color w:val="333333"/>
+          <w:sz w:val="23"/>
+          <w:szCs w:val="23"/>
+          <w:shd w:val="clear" w:color="auto" w:fill="F7F7F7"/>
+          <w:rtl/>
+        </w:rPr>
+        <w:t xml:space="preserve"> بدون </w:t>
+      </w:r>
+      <w:proofErr w:type="spellStart"/>
+      <w:r>
+        <w:rPr>
+          <w:rFonts w:ascii="Tahoma" w:eastAsia="Times New Roman" w:hAnsi="Tahoma" w:cs="Times New Roman"/>
+          <w:color w:val="333333"/>
+          <w:sz w:val="23"/>
+          <w:szCs w:val="23"/>
+          <w:shd w:val="clear" w:color="auto" w:fill="F7F7F7"/>
+          <w:rtl/>
+        </w:rPr>
+        <w:t>وابستگی</w:t>
+      </w:r>
+      <w:proofErr w:type="spellEnd"/>
+      <w:r>
+        <w:rPr>
+          <w:rFonts w:ascii="Tahoma" w:eastAsia="Times New Roman" w:hAnsi="Tahoma" w:cs="Times New Roman"/>
+          <w:color w:val="333333"/>
+          <w:sz w:val="23"/>
+          <w:szCs w:val="23"/>
+          <w:shd w:val="clear" w:color="auto" w:fill="F7F7F7"/>
+          <w:rtl/>
+        </w:rPr>
+        <w:t xml:space="preserve"> به </w:t>
+      </w:r>
+      <w:proofErr w:type="spellStart"/>
+      <w:r>
+        <w:rPr>
+          <w:rFonts w:ascii="Tahoma" w:eastAsia="Times New Roman" w:hAnsi="Tahoma" w:cs="Times New Roman"/>
+          <w:color w:val="333333"/>
+          <w:sz w:val="23"/>
+          <w:szCs w:val="23"/>
+          <w:shd w:val="clear" w:color="auto" w:fill="F7F7F7"/>
+          <w:rtl/>
+        </w:rPr>
+        <w:t>سکویی</w:t>
+      </w:r>
+      <w:proofErr w:type="spellEnd"/>
+      <w:r>
+        <w:rPr>
+          <w:rFonts w:ascii="Tahoma" w:eastAsia="Times New Roman" w:hAnsi="Tahoma" w:cs="Times New Roman"/>
+          <w:color w:val="333333"/>
+          <w:sz w:val="23"/>
+          <w:szCs w:val="23"/>
+          <w:shd w:val="clear" w:color="auto" w:fill="F7F7F7"/>
+          <w:rtl/>
+        </w:rPr>
+        <w:t xml:space="preserve"> </w:t>
+      </w:r>
+      <w:proofErr w:type="spellStart"/>
+      <w:r>
+        <w:rPr>
+          <w:rFonts w:ascii="Tahoma" w:eastAsia="Times New Roman" w:hAnsi="Tahoma" w:cs="Times New Roman"/>
+          <w:color w:val="333333"/>
+          <w:sz w:val="23"/>
+          <w:szCs w:val="23"/>
+          <w:shd w:val="clear" w:color="auto" w:fill="F7F7F7"/>
+          <w:rtl/>
+        </w:rPr>
+        <w:t>قابلیت</w:t>
+      </w:r>
+      <w:proofErr w:type="spellEnd"/>
+      <w:r>
+        <w:rPr>
+          <w:rFonts w:ascii="Tahoma" w:eastAsia="Times New Roman" w:hAnsi="Tahoma" w:cs="Times New Roman"/>
+          <w:color w:val="333333"/>
+          <w:sz w:val="23"/>
+          <w:szCs w:val="23"/>
+          <w:shd w:val="clear" w:color="auto" w:fill="F7F7F7"/>
+          <w:rtl/>
+        </w:rPr>
+        <w:t xml:space="preserve"> </w:t>
+      </w:r>
+      <w:proofErr w:type="spellStart"/>
+      <w:r>
+        <w:rPr>
+          <w:rFonts w:ascii="Tahoma" w:eastAsia="Times New Roman" w:hAnsi="Tahoma" w:cs="Times New Roman"/>
+          <w:color w:val="333333"/>
+          <w:sz w:val="23"/>
+          <w:szCs w:val="23"/>
+          <w:shd w:val="clear" w:color="auto" w:fill="F7F7F7"/>
+          <w:rtl/>
+        </w:rPr>
+        <w:t>اجرایی</w:t>
+      </w:r>
+      <w:proofErr w:type="spellEnd"/>
+      <w:r>
+        <w:rPr>
+          <w:rFonts w:ascii="Tahoma" w:eastAsia="Times New Roman" w:hAnsi="Tahoma" w:cs="Times New Roman"/>
+          <w:color w:val="333333"/>
+          <w:sz w:val="23"/>
+          <w:szCs w:val="23"/>
+          <w:shd w:val="clear" w:color="auto" w:fill="F7F7F7"/>
+          <w:rtl/>
+        </w:rPr>
+        <w:t xml:space="preserve"> </w:t>
+      </w:r>
+      <w:proofErr w:type="spellStart"/>
+      <w:r>
+        <w:rPr>
+          <w:rFonts w:ascii="Tahoma" w:eastAsia="Times New Roman" w:hAnsi="Tahoma" w:cs="Times New Roman"/>
+          <w:color w:val="333333"/>
+          <w:sz w:val="23"/>
+          <w:szCs w:val="23"/>
+          <w:shd w:val="clear" w:color="auto" w:fill="F7F7F7"/>
+          <w:rtl/>
+        </w:rPr>
+        <w:t>با</w:t>
+      </w:r>
+      <w:proofErr w:type="spellEnd"/>
+      <w:r>
+        <w:rPr>
+          <w:rFonts w:ascii="Tahoma" w:eastAsia="Times New Roman" w:hAnsi="Tahoma" w:cs="Times New Roman"/>
+          <w:color w:val="333333"/>
+          <w:sz w:val="23"/>
+          <w:szCs w:val="23"/>
+          <w:shd w:val="clear" w:color="auto" w:fill="F7F7F7"/>
+          <w:rtl/>
+        </w:rPr>
+        <w:t xml:space="preserve"> هر زبان </w:t>
+      </w:r>
+      <w:proofErr w:type="spellStart"/>
+      <w:r>
+        <w:rPr>
+          <w:rFonts w:ascii="Tahoma" w:eastAsia="Times New Roman" w:hAnsi="Tahoma" w:cs="Times New Roman"/>
+          <w:color w:val="333333"/>
+          <w:sz w:val="23"/>
+          <w:szCs w:val="23"/>
+          <w:shd w:val="clear" w:color="auto" w:fill="F7F7F7"/>
+          <w:rtl/>
+        </w:rPr>
+        <w:t>برنامه</w:t>
+      </w:r>
+      <w:proofErr w:type="spellEnd"/>
+      <w:r>
+        <w:rPr>
+          <w:rFonts w:ascii="Tahoma" w:eastAsia="Times New Roman" w:hAnsi="Tahoma" w:cs="Times New Roman"/>
+          <w:color w:val="333333"/>
+          <w:sz w:val="23"/>
+          <w:szCs w:val="23"/>
+          <w:shd w:val="clear" w:color="auto" w:fill="F7F7F7"/>
+          <w:rtl/>
+        </w:rPr>
+        <w:t xml:space="preserve"> </w:t>
+      </w:r>
+      <w:proofErr w:type="spellStart"/>
+      <w:r>
+        <w:rPr>
+          <w:rFonts w:ascii="Tahoma" w:eastAsia="Times New Roman" w:hAnsi="Tahoma" w:cs="Times New Roman"/>
+          <w:color w:val="333333"/>
+          <w:sz w:val="23"/>
+          <w:szCs w:val="23"/>
+          <w:shd w:val="clear" w:color="auto" w:fill="F7F7F7"/>
+          <w:rtl/>
+        </w:rPr>
+        <w:t>نویسی</w:t>
+      </w:r>
+      <w:proofErr w:type="spellEnd"/>
+      <w:r>
+        <w:rPr>
+          <w:rFonts w:ascii="Tahoma" w:eastAsia="Times New Roman" w:hAnsi="Tahoma" w:cs="Times New Roman"/>
+          <w:color w:val="333333"/>
+          <w:sz w:val="23"/>
+          <w:szCs w:val="23"/>
+          <w:shd w:val="clear" w:color="auto" w:fill="F7F7F7"/>
+          <w:rtl/>
+        </w:rPr>
+        <w:t xml:space="preserve"> را دارد</w:t>
+      </w:r>
+      <w:r>
+        <w:rPr>
+          <w:rFonts w:ascii="Tahoma" w:eastAsia="Times New Roman" w:hAnsi="Tahoma" w:cs="Times New Roman"/>
+          <w:color w:val="333333"/>
+          <w:sz w:val="23"/>
+          <w:szCs w:val="23"/>
+          <w:shd w:val="clear" w:color="auto" w:fill="F7F7F7"/>
+        </w:rPr>
+        <w:t>.</w:t>
+      </w:r>
+    </w:p>
+    <w:p>
+      <w:pPr>
+        <w:rPr>
+          <w:rFonts w:ascii="roboto" w:eastAsia="Times New Roman" w:hAnsi="roboto" w:cs="Times New Roman"/>
+          <w:color w:val="222222"/>
+          <w:shd w:val="clear" w:color="auto" w:fill="FFFFFF"/>
+        </w:rPr>
+      </w:pPr>
+      <w:r>
+        <w:rPr>
+          <w:rFonts w:ascii="roboto" w:eastAsia="Times New Roman" w:hAnsi="roboto" w:cs="Times New Roman"/>
+          <w:b/>
+          <w:bCs/>
+          <w:color w:val="222222"/>
+          <w:shd w:val="clear" w:color="auto" w:fill="FFFFFF"/>
+        </w:rPr>
+        <w:t>Express</w:t>
+      </w:r>
+      <w:r>
+        <w:rPr>
+          <w:rFonts w:ascii="roboto" w:eastAsia="Times New Roman" w:hAnsi="roboto" w:cs="Times New Roman"/>
+          <w:color w:val="222222"/>
+          <w:shd w:val="clear" w:color="auto" w:fill="FFFFFF"/>
+        </w:rPr>
+        <w:t>-</w:t>
+      </w:r>
+      <w:r>
+        <w:rPr>
+          <w:rFonts w:ascii="roboto" w:eastAsia="Times New Roman" w:hAnsi="roboto" w:cs="Times New Roman"/>
+          <w:b/>
+          <w:bCs/>
+          <w:color w:val="222222"/>
+          <w:shd w:val="clear" w:color="auto" w:fill="FFFFFF"/>
+        </w:rPr>
+        <w:t>generator</w:t>
+      </w:r>
+      <w:r>
+        <w:rPr>
+          <w:rFonts w:ascii="roboto" w:eastAsia="Times New Roman" w:hAnsi="roboto" w:cs="Times New Roman"/>
+          <w:color w:val="222222"/>
+          <w:shd w:val="clear" w:color="auto" w:fill="FFFFFF"/>
+        </w:rPr>
+        <w:t> is an all-in-one tool that allows you to quickly create a node-</w:t>
+      </w:r>
+      <w:proofErr w:type="spellStart"/>
+      <w:r>
+        <w:rPr>
+          <w:rFonts w:ascii="roboto" w:eastAsia="Times New Roman" w:hAnsi="roboto" w:cs="Times New Roman"/>
+          <w:color w:val="222222"/>
+          <w:shd w:val="clear" w:color="auto" w:fill="FFFFFF"/>
+        </w:rPr>
+        <w:t>js</w:t>
+      </w:r>
+      <w:proofErr w:type="spellEnd"/>
+      <w:r>
+        <w:rPr>
+          <w:rFonts w:ascii="roboto" w:eastAsia="Times New Roman" w:hAnsi="roboto" w:cs="Times New Roman"/>
+          <w:color w:val="222222"/>
+          <w:shd w:val="clear" w:color="auto" w:fill="FFFFFF"/>
+        </w:rPr>
+        <w:t xml:space="preserve"> application using the </w:t>
+      </w:r>
+      <w:r>
+        <w:rPr>
+          <w:rFonts w:ascii="roboto" w:eastAsia="Times New Roman" w:hAnsi="roboto" w:cs="Times New Roman"/>
+          <w:b/>
+          <w:bCs/>
+          <w:color w:val="222222"/>
+          <w:shd w:val="clear" w:color="auto" w:fill="FFFFFF"/>
+        </w:rPr>
+        <w:t>express</w:t>
+      </w:r>
+      <w:r>
+        <w:rPr>
+          <w:rFonts w:ascii="roboto" w:eastAsia="Times New Roman" w:hAnsi="roboto" w:cs="Times New Roman"/>
+          <w:color w:val="222222"/>
+          <w:shd w:val="clear" w:color="auto" w:fill="FFFFFF"/>
+        </w:rPr>
+        <w:t> library. Thanks to this </w:t>
+      </w:r>
+      <w:r>
+        <w:rPr>
+          <w:rFonts w:ascii="roboto" w:eastAsia="Times New Roman" w:hAnsi="roboto" w:cs="Times New Roman"/>
+          <w:b/>
+          <w:bCs/>
+          <w:color w:val="222222"/>
+          <w:shd w:val="clear" w:color="auto" w:fill="FFFFFF"/>
+        </w:rPr>
+        <w:t>generator</w:t>
+      </w:r>
+      <w:r>
+        <w:rPr>
+          <w:rFonts w:ascii="roboto" w:eastAsia="Times New Roman" w:hAnsi="roboto" w:cs="Times New Roman"/>
+          <w:color w:val="222222"/>
+          <w:shd w:val="clear" w:color="auto" w:fill="FFFFFF"/>
+        </w:rPr>
+        <w:t>, it will be possible to specify the template (view), the CSS preprocessor, etc. We want to install </w:t>
+      </w:r>
+      <w:r>
+        <w:rPr>
+          <w:rFonts w:ascii="roboto" w:eastAsia="Times New Roman" w:hAnsi="roboto" w:cs="Times New Roman"/>
+          <w:b/>
+          <w:bCs/>
+          <w:color w:val="222222"/>
+          <w:shd w:val="clear" w:color="auto" w:fill="FFFFFF"/>
+        </w:rPr>
+        <w:t>express</w:t>
+      </w:r>
+      <w:r>
+        <w:rPr>
+          <w:rFonts w:ascii="roboto" w:eastAsia="Times New Roman" w:hAnsi="roboto" w:cs="Times New Roman"/>
+          <w:color w:val="222222"/>
+          <w:shd w:val="clear" w:color="auto" w:fill="FFFFFF"/>
+        </w:rPr>
+        <w:t>-</w:t>
+      </w:r>
+      <w:r>
+        <w:rPr>
+          <w:rFonts w:ascii="roboto" w:eastAsia="Times New Roman" w:hAnsi="roboto" w:cs="Times New Roman"/>
+          <w:b/>
+          <w:bCs/>
+          <w:color w:val="222222"/>
+          <w:shd w:val="clear" w:color="auto" w:fill="FFFFFF"/>
+        </w:rPr>
+        <w:t>generator</w:t>
+      </w:r>
+      <w:r>
+        <w:rPr>
+          <w:rFonts w:ascii="roboto" w:eastAsia="Times New Roman" w:hAnsi="roboto" w:cs="Times New Roman"/>
+          <w:color w:val="222222"/>
+          <w:shd w:val="clear" w:color="auto" w:fill="FFFFFF"/>
+        </w:rPr>
+        <w:t>.</w:t>
+      </w:r>
+    </w:p>
+    <w:p>
+      <w:pPr>
+        <w:rPr>
+          <w:rFonts w:ascii="Times New Roman" w:eastAsia="Times New Roman" w:hAnsi="Times New Roman" w:cs="Times New Roman"/>
+          <w:lang w:bidi="fa-IR"/>
+        </w:rPr>
+      </w:pPr>
+    </w:p>
+    <w:p>
+      <w:pPr>
+        <w:rPr>
+          <w:rFonts w:ascii="Times New Roman" w:eastAsia="Times New Roman" w:hAnsi="Times New Roman" w:cs="Times New Roman"/>
+          <w:rtl/>
+        </w:rPr>
+      </w:pPr>
+    </w:p>
+    <w:p>
+      <w:pPr>
+        <w:shd w:val="clear" w:color="auto" w:fill="FFFFFF"/>
+        <w:spacing w:after="150" w:line="600" w:lineRule="atLeast"/>
+        <w:outlineLvl w:val="1"/>
+        <w:rPr>
+          <w:rFonts w:ascii="Times New Roman" w:eastAsia="Times New Roman" w:hAnsi="Times New Roman" w:cs="Times New Roman"/>
+          <w:b/>
+          <w:bCs/>
+          <w:color w:val="333333"/>
+          <w:sz w:val="42"/>
+          <w:szCs w:val="42"/>
+        </w:rPr>
+      </w:pPr>
+      <w:r>
+        <w:rPr>
+          <w:rFonts w:ascii="Times New Roman" w:eastAsia="Times New Roman" w:hAnsi="Times New Roman" w:cs="Times New Roman"/>
+          <w:b/>
+          <w:bCs/>
+          <w:color w:val="333333"/>
+          <w:sz w:val="42"/>
+          <w:szCs w:val="42"/>
+        </w:rPr>
+        <w:t>Express Routes</w:t>
+      </w:r>
+    </w:p>
+    <w:p>
+      <w:pPr>
+        <w:numPr>
+          <w:ilvl w:val="0"/>
+          <w:numId w:val="5"/>
+        </w:numPr>
+        <w:shd w:val="clear" w:color="auto" w:fill="FFFFFF"/>
+        <w:spacing w:before="100" w:beforeAutospacing="1" w:after="100" w:afterAutospacing="1" w:line="420" w:lineRule="atLeast"/>
+        <w:ind w:left="375"/>
+        <w:rPr>
+          <w:rFonts w:ascii="Arial" w:eastAsia="Times New Roman" w:hAnsi="Arial" w:cs="Arial"/>
+          <w:color w:val="333333"/>
+          <w:sz w:val="22"/>
+          <w:szCs w:val="22"/>
+        </w:rPr>
+      </w:pPr>
+      <w:r>
+        <w:rPr>
+          <w:rFonts w:ascii="Arial" w:eastAsia="Times New Roman" w:hAnsi="Arial" w:cs="Arial"/>
+          <w:color w:val="333333"/>
+          <w:sz w:val="22"/>
+          <w:szCs w:val="22"/>
+        </w:rPr>
+        <w:t>In the</w:t>
+      </w:r>
+      <w:r>
+        <w:rPr>
+          <w:rFonts w:ascii="Arial" w:eastAsia="Times New Roman" w:hAnsi="Arial" w:cs="Arial"/>
+          <w:b/>
+          <w:bCs/>
+          <w:color w:val="333333"/>
+          <w:sz w:val="22"/>
+          <w:szCs w:val="22"/>
+        </w:rPr>
+        <w:t> locationRouter.js,</w:t>
+      </w:r>
+      <w:r>
+        <w:rPr>
+          <w:rFonts w:ascii="Arial" w:eastAsia="Times New Roman" w:hAnsi="Arial" w:cs="Arial"/>
+          <w:color w:val="333333"/>
+          <w:sz w:val="22"/>
+          <w:szCs w:val="22"/>
+        </w:rPr>
+        <w:t xml:space="preserve"> create an </w:t>
+      </w:r>
+      <w:r>
+        <w:rPr>
+          <w:rFonts w:ascii="Arial" w:eastAsia="Times New Roman" w:hAnsi="Arial" w:cs="Arial"/>
+          <w:color w:val="FF0000"/>
+          <w:sz w:val="22"/>
+          <w:szCs w:val="22"/>
+        </w:rPr>
+        <w:t xml:space="preserve">Express router </w:t>
+      </w:r>
+      <w:r>
+        <w:rPr>
+          <w:rFonts w:ascii="Arial" w:eastAsia="Times New Roman" w:hAnsi="Arial" w:cs="Arial"/>
+          <w:color w:val="333333"/>
+          <w:sz w:val="22"/>
+          <w:szCs w:val="22"/>
+        </w:rPr>
+        <w:t xml:space="preserve">with the name of </w:t>
+      </w:r>
+      <w:proofErr w:type="spellStart"/>
+      <w:r>
+        <w:rPr>
+          <w:rFonts w:ascii="Arial" w:eastAsia="Times New Roman" w:hAnsi="Arial" w:cs="Arial"/>
+          <w:color w:val="FF0000"/>
+          <w:sz w:val="22"/>
+          <w:szCs w:val="22"/>
+        </w:rPr>
+        <w:t>locationRouter</w:t>
+      </w:r>
+      <w:proofErr w:type="spellEnd"/>
+      <w:r>
+        <w:rPr>
+          <w:rFonts w:ascii="Arial" w:eastAsia="Times New Roman" w:hAnsi="Arial" w:cs="Arial"/>
+          <w:color w:val="333333"/>
+          <w:sz w:val="22"/>
+          <w:szCs w:val="22"/>
+        </w:rPr>
+        <w:t>.</w:t>
+      </w:r>
+    </w:p>
+    <w:p>
+      <w:pPr>
+        <w:numPr>
+          <w:ilvl w:val="0"/>
+          <w:numId w:val="5"/>
+        </w:numPr>
+        <w:shd w:val="clear" w:color="auto" w:fill="FFFFFF"/>
+        <w:spacing w:before="100" w:beforeAutospacing="1" w:after="100" w:afterAutospacing="1" w:line="420" w:lineRule="atLeast"/>
+        <w:ind w:left="375"/>
+        <w:rPr>
+          <w:rFonts w:ascii="Arial" w:eastAsia="Times New Roman" w:hAnsi="Arial" w:cs="Arial"/>
+          <w:color w:val="333333"/>
+          <w:sz w:val="22"/>
+          <w:szCs w:val="22"/>
+        </w:rPr>
+      </w:pPr>
+      <w:r>
+        <w:rPr>
+          <w:rFonts w:ascii="Arial" w:eastAsia="Times New Roman" w:hAnsi="Arial" w:cs="Arial"/>
+          <w:color w:val="333333"/>
+          <w:sz w:val="22"/>
+          <w:szCs w:val="22"/>
+        </w:rPr>
+        <w:t>Handle </w:t>
+      </w:r>
+      <w:r>
+        <w:rPr>
+          <w:rFonts w:ascii="Arial" w:eastAsia="Times New Roman" w:hAnsi="Arial" w:cs="Arial"/>
+          <w:b/>
+          <w:bCs/>
+          <w:color w:val="70AD47" w:themeColor="accent6"/>
+          <w:sz w:val="22"/>
+          <w:szCs w:val="22"/>
+        </w:rPr>
+        <w:t>GET </w:t>
+      </w:r>
+      <w:r>
+        <w:rPr>
+          <w:rFonts w:ascii="Arial" w:eastAsia="Times New Roman" w:hAnsi="Arial" w:cs="Arial"/>
+          <w:color w:val="333333"/>
+          <w:sz w:val="22"/>
+          <w:szCs w:val="22"/>
+        </w:rPr>
+        <w:t>and </w:t>
+      </w:r>
+      <w:r>
+        <w:rPr>
+          <w:rFonts w:ascii="Arial" w:eastAsia="Times New Roman" w:hAnsi="Arial" w:cs="Arial"/>
+          <w:b/>
+          <w:bCs/>
+          <w:color w:val="70AD47" w:themeColor="accent6"/>
+          <w:sz w:val="22"/>
+          <w:szCs w:val="22"/>
+        </w:rPr>
+        <w:t>POST</w:t>
+      </w:r>
+      <w:r>
+        <w:rPr>
+          <w:rFonts w:ascii="Arial" w:eastAsia="Times New Roman" w:hAnsi="Arial" w:cs="Arial"/>
+          <w:b/>
+          <w:bCs/>
+          <w:color w:val="333333"/>
+          <w:sz w:val="22"/>
+          <w:szCs w:val="22"/>
+        </w:rPr>
+        <w:t> </w:t>
+      </w:r>
+      <w:r>
+        <w:rPr>
+          <w:rFonts w:ascii="Arial" w:eastAsia="Times New Roman" w:hAnsi="Arial" w:cs="Arial"/>
+          <w:color w:val="333333"/>
+          <w:sz w:val="22"/>
+          <w:szCs w:val="22"/>
+        </w:rPr>
+        <w:t xml:space="preserve">requests to the '/' path for </w:t>
+      </w:r>
+      <w:proofErr w:type="spellStart"/>
+      <w:r>
+        <w:rPr>
+          <w:rFonts w:ascii="Arial" w:eastAsia="Times New Roman" w:hAnsi="Arial" w:cs="Arial"/>
+          <w:color w:val="333333"/>
+          <w:sz w:val="22"/>
+          <w:szCs w:val="22"/>
+        </w:rPr>
+        <w:t>locationRouter</w:t>
+      </w:r>
+      <w:proofErr w:type="spellEnd"/>
+      <w:r>
+        <w:rPr>
+          <w:rFonts w:ascii="Arial" w:eastAsia="Times New Roman" w:hAnsi="Arial" w:cs="Arial"/>
+          <w:color w:val="333333"/>
+          <w:sz w:val="22"/>
+          <w:szCs w:val="22"/>
+        </w:rPr>
+        <w:t>. For the </w:t>
+      </w:r>
+      <w:r>
+        <w:rPr>
+          <w:rFonts w:ascii="Arial" w:eastAsia="Times New Roman" w:hAnsi="Arial" w:cs="Arial"/>
+          <w:b/>
+          <w:bCs/>
+          <w:color w:val="333333"/>
+          <w:sz w:val="22"/>
+          <w:szCs w:val="22"/>
+        </w:rPr>
+        <w:t>GET </w:t>
+      </w:r>
+      <w:r>
+        <w:rPr>
+          <w:rFonts w:ascii="Arial" w:eastAsia="Times New Roman" w:hAnsi="Arial" w:cs="Arial"/>
+          <w:color w:val="333333"/>
+          <w:sz w:val="22"/>
+          <w:szCs w:val="22"/>
+        </w:rPr>
+        <w:t>request, simply return all the locations. Use the</w:t>
+      </w:r>
+      <w:r>
+        <w:rPr>
+          <w:rFonts w:ascii="Arial" w:eastAsia="Times New Roman" w:hAnsi="Arial" w:cs="Arial"/>
+          <w:b/>
+          <w:bCs/>
+          <w:color w:val="333333"/>
+          <w:sz w:val="22"/>
+          <w:szCs w:val="22"/>
+        </w:rPr>
+        <w:t> </w:t>
+      </w:r>
+      <w:proofErr w:type="spellStart"/>
+      <w:proofErr w:type="gramStart"/>
+      <w:r>
+        <w:rPr>
+          <w:rFonts w:ascii="Arial" w:eastAsia="Times New Roman" w:hAnsi="Arial" w:cs="Arial"/>
+          <w:b/>
+          <w:bCs/>
+          <w:color w:val="70AD47" w:themeColor="accent6"/>
+          <w:sz w:val="22"/>
+          <w:szCs w:val="22"/>
+        </w:rPr>
+        <w:t>res.send</w:t>
+      </w:r>
+      <w:proofErr w:type="spellEnd"/>
+      <w:proofErr w:type="gramEnd"/>
+      <w:r>
+        <w:rPr>
+          <w:rFonts w:ascii="Arial" w:eastAsia="Times New Roman" w:hAnsi="Arial" w:cs="Arial"/>
+          <w:b/>
+          <w:bCs/>
+          <w:color w:val="70AD47" w:themeColor="accent6"/>
+          <w:sz w:val="22"/>
+          <w:szCs w:val="22"/>
+        </w:rPr>
+        <w:t>()</w:t>
+      </w:r>
+      <w:r>
+        <w:rPr>
+          <w:rFonts w:ascii="Arial" w:eastAsia="Times New Roman" w:hAnsi="Arial" w:cs="Arial"/>
+          <w:color w:val="70AD47" w:themeColor="accent6"/>
+          <w:sz w:val="22"/>
+          <w:szCs w:val="22"/>
+        </w:rPr>
+        <w:t xml:space="preserve"> method </w:t>
+      </w:r>
+      <w:r>
+        <w:rPr>
+          <w:rFonts w:ascii="Arial" w:eastAsia="Times New Roman" w:hAnsi="Arial" w:cs="Arial"/>
+          <w:color w:val="333333"/>
+          <w:sz w:val="22"/>
+          <w:szCs w:val="22"/>
+        </w:rPr>
+        <w:t xml:space="preserve">to handle returning an array, rather than </w:t>
+      </w:r>
+      <w:proofErr w:type="spellStart"/>
+      <w:r>
+        <w:rPr>
+          <w:rFonts w:ascii="Arial" w:eastAsia="Times New Roman" w:hAnsi="Arial" w:cs="Arial"/>
+          <w:color w:val="333333"/>
+          <w:sz w:val="22"/>
+          <w:szCs w:val="22"/>
+        </w:rPr>
+        <w:t>res.end</w:t>
+      </w:r>
+      <w:proofErr w:type="spellEnd"/>
+      <w:r>
+        <w:rPr>
+          <w:rFonts w:ascii="Arial" w:eastAsia="Times New Roman" w:hAnsi="Arial" w:cs="Arial"/>
+          <w:color w:val="333333"/>
+          <w:sz w:val="22"/>
+          <w:szCs w:val="22"/>
+        </w:rPr>
+        <w:t>().</w:t>
+      </w:r>
+    </w:p>
+    <w:p>
+      <w:pPr>
+        <w:numPr>
+          <w:ilvl w:val="0"/>
+          <w:numId w:val="5"/>
+        </w:numPr>
+        <w:shd w:val="clear" w:color="auto" w:fill="FFFFFF"/>
+        <w:spacing w:before="100" w:beforeAutospacing="1" w:after="100" w:afterAutospacing="1" w:line="420" w:lineRule="atLeast"/>
+        <w:ind w:left="375"/>
+        <w:rPr>
+          <w:rFonts w:ascii="Arial" w:eastAsia="Times New Roman" w:hAnsi="Arial" w:cs="Arial"/>
+          <w:color w:val="333333"/>
+          <w:sz w:val="22"/>
+          <w:szCs w:val="22"/>
+        </w:rPr>
+      </w:pPr>
+      <w:r>
+        <w:rPr>
+          <w:rFonts w:ascii="Arial" w:eastAsia="Times New Roman" w:hAnsi="Arial" w:cs="Arial"/>
+          <w:color w:val="333333"/>
+          <w:sz w:val="22"/>
+          <w:szCs w:val="22"/>
+        </w:rPr>
+        <w:t>For the </w:t>
+      </w:r>
+      <w:r>
+        <w:rPr>
+          <w:rFonts w:ascii="Arial" w:eastAsia="Times New Roman" w:hAnsi="Arial" w:cs="Arial"/>
+          <w:b/>
+          <w:bCs/>
+          <w:color w:val="333333"/>
+          <w:sz w:val="22"/>
+          <w:szCs w:val="22"/>
+        </w:rPr>
+        <w:t>POST </w:t>
+      </w:r>
+      <w:r>
+        <w:rPr>
+          <w:rFonts w:ascii="Arial" w:eastAsia="Times New Roman" w:hAnsi="Arial" w:cs="Arial"/>
+          <w:color w:val="333333"/>
+          <w:sz w:val="22"/>
+          <w:szCs w:val="22"/>
+        </w:rPr>
+        <w:t>request, this is where you will deal with submissions of the HTML form in </w:t>
+      </w:r>
+      <w:r>
+        <w:rPr>
+          <w:rFonts w:ascii="Arial" w:eastAsia="Times New Roman" w:hAnsi="Arial" w:cs="Arial"/>
+          <w:b/>
+          <w:bCs/>
+          <w:color w:val="333333"/>
+          <w:sz w:val="22"/>
+          <w:szCs w:val="22"/>
+        </w:rPr>
+        <w:t>server.js</w:t>
+      </w:r>
+      <w:r>
+        <w:rPr>
+          <w:rFonts w:ascii="Arial" w:eastAsia="Times New Roman" w:hAnsi="Arial" w:cs="Arial"/>
+          <w:color w:val="333333"/>
+          <w:sz w:val="22"/>
+          <w:szCs w:val="22"/>
+        </w:rPr>
+        <w:t>. You will look for the </w:t>
+      </w:r>
+      <w:r>
+        <w:rPr>
+          <w:rFonts w:ascii="Arial" w:eastAsia="Times New Roman" w:hAnsi="Arial" w:cs="Arial"/>
+          <w:b/>
+          <w:bCs/>
+          <w:color w:val="333333"/>
+          <w:sz w:val="22"/>
+          <w:szCs w:val="22"/>
+        </w:rPr>
+        <w:t>location </w:t>
+      </w:r>
+      <w:r>
+        <w:rPr>
+          <w:rFonts w:ascii="Arial" w:eastAsia="Times New Roman" w:hAnsi="Arial" w:cs="Arial"/>
+          <w:color w:val="333333"/>
+          <w:sz w:val="22"/>
+          <w:szCs w:val="22"/>
+        </w:rPr>
+        <w:t>property from the request </w:t>
+      </w:r>
+      <w:r>
+        <w:rPr>
+          <w:rFonts w:ascii="Arial" w:eastAsia="Times New Roman" w:hAnsi="Arial" w:cs="Arial"/>
+          <w:b/>
+          <w:bCs/>
+          <w:color w:val="333333"/>
+          <w:sz w:val="22"/>
+          <w:szCs w:val="22"/>
+        </w:rPr>
+        <w:t>body </w:t>
+      </w:r>
+      <w:r>
+        <w:rPr>
+          <w:rFonts w:ascii="Arial" w:eastAsia="Times New Roman" w:hAnsi="Arial" w:cs="Arial"/>
+          <w:color w:val="333333"/>
+          <w:sz w:val="22"/>
+          <w:szCs w:val="22"/>
+        </w:rPr>
+        <w:t>and add it to the locations array, then return the locations array as a response.</w:t>
+      </w:r>
+    </w:p>
+    <w:p>
+      <w:pPr>
+        <w:numPr>
+          <w:ilvl w:val="0"/>
+          <w:numId w:val="5"/>
+        </w:numPr>
+        <w:shd w:val="clear" w:color="auto" w:fill="FFFFFF"/>
+        <w:spacing w:before="100" w:beforeAutospacing="1" w:after="100" w:afterAutospacing="1" w:line="420" w:lineRule="atLeast"/>
+        <w:ind w:left="375"/>
+        <w:rPr>
+          <w:rFonts w:ascii="Arial" w:eastAsia="Times New Roman" w:hAnsi="Arial" w:cs="Arial"/>
+          <w:color w:val="333333"/>
+          <w:sz w:val="22"/>
+          <w:szCs w:val="22"/>
+        </w:rPr>
+      </w:pPr>
+      <w:r>
+        <w:rPr>
+          <w:rFonts w:ascii="Arial" w:eastAsia="Times New Roman" w:hAnsi="Arial" w:cs="Arial"/>
+          <w:color w:val="333333"/>
+          <w:sz w:val="22"/>
+          <w:szCs w:val="22"/>
+        </w:rPr>
+        <w:t>Be sure to </w:t>
+      </w:r>
+      <w:r>
+        <w:rPr>
+          <w:rFonts w:ascii="Arial" w:eastAsia="Times New Roman" w:hAnsi="Arial" w:cs="Arial"/>
+          <w:b/>
+          <w:bCs/>
+          <w:color w:val="333333"/>
+          <w:sz w:val="22"/>
+          <w:szCs w:val="22"/>
+        </w:rPr>
+        <w:t>export </w:t>
+      </w:r>
+      <w:r>
+        <w:rPr>
+          <w:rFonts w:ascii="Arial" w:eastAsia="Times New Roman" w:hAnsi="Arial" w:cs="Arial"/>
+          <w:color w:val="333333"/>
+          <w:sz w:val="22"/>
+          <w:szCs w:val="22"/>
+        </w:rPr>
+        <w:t xml:space="preserve">the </w:t>
+      </w:r>
+      <w:proofErr w:type="spellStart"/>
+      <w:r>
+        <w:rPr>
+          <w:rFonts w:ascii="Arial" w:eastAsia="Times New Roman" w:hAnsi="Arial" w:cs="Arial"/>
+          <w:color w:val="333333"/>
+          <w:sz w:val="22"/>
+          <w:szCs w:val="22"/>
+        </w:rPr>
+        <w:t>locationRouter</w:t>
+      </w:r>
+      <w:proofErr w:type="spellEnd"/>
+      <w:r>
+        <w:rPr>
+          <w:rFonts w:ascii="Arial" w:eastAsia="Times New Roman" w:hAnsi="Arial" w:cs="Arial"/>
+          <w:color w:val="333333"/>
+          <w:sz w:val="22"/>
+          <w:szCs w:val="22"/>
+        </w:rPr>
+        <w:t xml:space="preserve"> from the module.</w:t>
+      </w:r>
+    </w:p>
+    <w:p>
+      <w:pPr>
+        <w:rPr>
+          <w:rFonts w:ascii="Times New Roman" w:eastAsia="Times New Roman" w:hAnsi="Times New Roman" w:cs="Times New Roman"/>
+          <w:b/>
+          <w:bCs/>
+          <w:sz w:val="40"/>
+          <w:szCs w:val="40"/>
+          <w:lang w:bidi="fa-IR"/>
+        </w:rPr>
+      </w:pPr>
+      <w:r>
+        <w:rPr>
+          <w:rFonts w:ascii="Times New Roman" w:eastAsia="Times New Roman" w:hAnsi="Times New Roman" w:cs="Times New Roman"/>
+          <w:b/>
+          <w:bCs/>
+          <w:sz w:val="40"/>
+          <w:szCs w:val="40"/>
+          <w:lang w:bidi="fa-IR"/>
+        </w:rPr>
+        <w:t>locationRouter</w:t>
+      </w:r>
+      <w:r>
+        <w:rPr>
+          <w:rFonts w:ascii="Times New Roman" w:eastAsia="Times New Roman" w:hAnsi="Times New Roman" w:cs="Times New Roman"/>
+          <w:b/>
+          <w:bCs/>
+          <w:sz w:val="40"/>
+          <w:szCs w:val="40"/>
+          <w:lang w:bidi="fa-IR"/>
+        </w:rPr>
+        <w:t>.js</w:t>
+      </w:r>
+    </w:p>
+    <w:p>
+      <w:pPr>
+        <w:rPr>
+          <w:rFonts w:ascii="Times New Roman" w:eastAsia="Times New Roman" w:hAnsi="Times New Roman" w:cs="Times New Roman"/>
+          <w:lang w:bidi="fa-IR"/>
+        </w:rPr>
+      </w:pPr>
+      <w:r>
+        <w:rPr>
+          <w:rFonts w:ascii="Times New Roman" w:eastAsia="Times New Roman" w:hAnsi="Times New Roman" w:cs="Times New Roman"/>
+          <w:lang w:bidi="fa-IR"/>
+        </w:rPr>
+        <w:t>const locations = ["Tacoma", "Marysville", "Seattle", "Spokane", "Bellingham"];</w:t>
+      </w:r>
+    </w:p>
+    <w:p>
+      <w:pPr>
+        <w:rPr>
+          <w:rFonts w:ascii="Times New Roman" w:eastAsia="Times New Roman" w:hAnsi="Times New Roman" w:cs="Times New Roman"/>
+          <w:lang w:bidi="fa-IR"/>
+        </w:rPr>
+      </w:pPr>
+    </w:p>
+    <w:p>
+      <w:pPr>
+        <w:rPr>
+          <w:rFonts w:ascii="Times New Roman" w:eastAsia="Times New Roman" w:hAnsi="Times New Roman" w:cs="Times New Roman"/>
+          <w:lang w:bidi="fa-IR"/>
+        </w:rPr>
+      </w:pPr>
+      <w:r>
+        <w:rPr>
+          <w:rFonts w:ascii="Times New Roman" w:eastAsia="Times New Roman" w:hAnsi="Times New Roman" w:cs="Times New Roman"/>
+          <w:lang w:bidi="fa-IR"/>
+        </w:rPr>
+        <w:t>const express = require("express");</w:t>
+      </w:r>
+    </w:p>
+    <w:p>
+      <w:pPr>
+        <w:rPr>
+          <w:rFonts w:ascii="Times New Roman" w:eastAsia="Times New Roman" w:hAnsi="Times New Roman" w:cs="Times New Roman"/>
+          <w:lang w:bidi="fa-IR"/>
+        </w:rPr>
+      </w:pPr>
+      <w:r>
+        <w:rPr>
+          <w:rFonts w:ascii="Times New Roman" w:eastAsia="Times New Roman" w:hAnsi="Times New Roman" w:cs="Times New Roman"/>
+          <w:lang w:bidi="fa-IR"/>
+        </w:rPr>
+        <w:t xml:space="preserve">const </w:t>
+      </w:r>
+      <w:proofErr w:type="spellStart"/>
+      <w:r>
+        <w:rPr>
+          <w:rFonts w:ascii="Times New Roman" w:eastAsia="Times New Roman" w:hAnsi="Times New Roman" w:cs="Times New Roman"/>
+          <w:lang w:bidi="fa-IR"/>
+        </w:rPr>
+        <w:t>bodyParser</w:t>
+      </w:r>
+      <w:proofErr w:type="spellEnd"/>
+      <w:r>
+        <w:rPr>
+          <w:rFonts w:ascii="Times New Roman" w:eastAsia="Times New Roman" w:hAnsi="Times New Roman" w:cs="Times New Roman"/>
+          <w:lang w:bidi="fa-IR"/>
+        </w:rPr>
+        <w:t xml:space="preserve"> = require("body-parser");</w:t>
+      </w:r>
+    </w:p>
+    <w:p>
+      <w:pPr>
+        <w:rPr>
+          <w:rFonts w:ascii="Times New Roman" w:eastAsia="Times New Roman" w:hAnsi="Times New Roman" w:cs="Times New Roman"/>
+          <w:lang w:bidi="fa-IR"/>
+        </w:rPr>
+      </w:pPr>
+    </w:p>
+    <w:p>
+      <w:pPr>
+        <w:rPr>
+          <w:rFonts w:ascii="Times New Roman" w:eastAsia="Times New Roman" w:hAnsi="Times New Roman" w:cs="Times New Roman"/>
+          <w:color w:val="FF0000"/>
+          <w:lang w:bidi="fa-IR"/>
+        </w:rPr>
+      </w:pPr>
+      <w:r>
+        <w:rPr>
+          <w:rFonts w:ascii="Times New Roman" w:eastAsia="Times New Roman" w:hAnsi="Times New Roman" w:cs="Times New Roman"/>
+          <w:color w:val="FF0000"/>
+          <w:lang w:bidi="fa-IR"/>
+        </w:rPr>
+        <w:t xml:space="preserve">const </w:t>
+      </w:r>
+      <w:proofErr w:type="spellStart"/>
+      <w:r>
+        <w:rPr>
+          <w:rFonts w:ascii="Times New Roman" w:eastAsia="Times New Roman" w:hAnsi="Times New Roman" w:cs="Times New Roman"/>
+          <w:b/>
+          <w:bCs/>
+          <w:color w:val="FF0000"/>
+          <w:lang w:bidi="fa-IR"/>
+        </w:rPr>
+        <w:t>locationRouter</w:t>
+      </w:r>
+      <w:proofErr w:type="spellEnd"/>
+      <w:r>
+        <w:rPr>
+          <w:rFonts w:ascii="Times New Roman" w:eastAsia="Times New Roman" w:hAnsi="Times New Roman" w:cs="Times New Roman"/>
+          <w:color w:val="FF0000"/>
+          <w:lang w:bidi="fa-IR"/>
+        </w:rPr>
+        <w:t xml:space="preserve"> = </w:t>
+      </w:r>
+      <w:proofErr w:type="spellStart"/>
+      <w:proofErr w:type="gramStart"/>
+      <w:r>
+        <w:rPr>
+          <w:rFonts w:ascii="Times New Roman" w:eastAsia="Times New Roman" w:hAnsi="Times New Roman" w:cs="Times New Roman"/>
+          <w:color w:val="FF0000"/>
+          <w:lang w:bidi="fa-IR"/>
+        </w:rPr>
+        <w:t>express.Router</w:t>
+      </w:r>
+      <w:proofErr w:type="spellEnd"/>
+      <w:proofErr w:type="gramEnd"/>
+      <w:r>
+        <w:rPr>
+          <w:rFonts w:ascii="Times New Roman" w:eastAsia="Times New Roman" w:hAnsi="Times New Roman" w:cs="Times New Roman"/>
+          <w:color w:val="FF0000"/>
+          <w:lang w:bidi="fa-IR"/>
+        </w:rPr>
+        <w:t>();</w:t>
+      </w:r>
+    </w:p>
+    <w:p>
+      <w:pPr>
+        <w:rPr>
+          <w:rFonts w:ascii="Times New Roman" w:eastAsia="Times New Roman" w:hAnsi="Times New Roman" w:cs="Times New Roman"/>
+          <w:lang w:bidi="fa-IR"/>
+        </w:rPr>
+      </w:pPr>
+    </w:p>
+    <w:p>
+      <w:pPr>
+        <w:rPr>
+          <w:rFonts w:ascii="Times New Roman" w:eastAsia="Times New Roman" w:hAnsi="Times New Roman" w:cs="Times New Roman"/>
+          <w:lang w:bidi="fa-IR"/>
+        </w:rPr>
+      </w:pPr>
+      <w:proofErr w:type="spellStart"/>
+      <w:proofErr w:type="gramStart"/>
+      <w:r>
+        <w:rPr>
+          <w:rFonts w:ascii="Times New Roman" w:eastAsia="Times New Roman" w:hAnsi="Times New Roman" w:cs="Times New Roman"/>
+          <w:lang w:bidi="fa-IR"/>
+        </w:rPr>
+        <w:t>locationRouter.use</w:t>
+      </w:r>
+      <w:proofErr w:type="spellEnd"/>
+      <w:r>
+        <w:rPr>
+          <w:rFonts w:ascii="Times New Roman" w:eastAsia="Times New Roman" w:hAnsi="Times New Roman" w:cs="Times New Roman"/>
+          <w:lang w:bidi="fa-IR"/>
+        </w:rPr>
+        <w:t>(</w:t>
+      </w:r>
+      <w:proofErr w:type="spellStart"/>
+      <w:proofErr w:type="gramEnd"/>
+      <w:r>
+        <w:rPr>
+          <w:rFonts w:ascii="Times New Roman" w:eastAsia="Times New Roman" w:hAnsi="Times New Roman" w:cs="Times New Roman"/>
+          <w:lang w:bidi="fa-IR"/>
+        </w:rPr>
+        <w:t>bodyParser.json</w:t>
+      </w:r>
+      <w:proofErr w:type="spellEnd"/>
+      <w:r>
+        <w:rPr>
+          <w:rFonts w:ascii="Times New Roman" w:eastAsia="Times New Roman" w:hAnsi="Times New Roman" w:cs="Times New Roman"/>
+          <w:lang w:bidi="fa-IR"/>
+        </w:rPr>
+        <w:t>());</w:t>
+      </w:r>
+    </w:p>
+    <w:p>
+      <w:pPr>
+        <w:rPr>
+          <w:rFonts w:ascii="Times New Roman" w:eastAsia="Times New Roman" w:hAnsi="Times New Roman" w:cs="Times New Roman"/>
+          <w:lang w:bidi="fa-IR"/>
+        </w:rPr>
+      </w:pPr>
+    </w:p>
+    <w:p>
+      <w:pPr>
+        <w:rPr>
+          <w:rFonts w:ascii="Times New Roman" w:eastAsia="Times New Roman" w:hAnsi="Times New Roman" w:cs="Times New Roman"/>
+          <w:lang w:bidi="fa-IR"/>
+        </w:rPr>
+      </w:pPr>
+      <w:proofErr w:type="spellStart"/>
+      <w:r>
+        <w:rPr>
+          <w:rFonts w:ascii="Times New Roman" w:eastAsia="Times New Roman" w:hAnsi="Times New Roman" w:cs="Times New Roman"/>
+          <w:lang w:bidi="fa-IR"/>
+        </w:rPr>
+        <w:t>locationRouter.route</w:t>
+      </w:r>
+      <w:proofErr w:type="spellEnd"/>
+      <w:r>
+        <w:rPr>
+          <w:rFonts w:ascii="Times New Roman" w:eastAsia="Times New Roman" w:hAnsi="Times New Roman" w:cs="Times New Roman"/>
+          <w:lang w:bidi="fa-IR"/>
+        </w:rPr>
+        <w:t>("/")</w:t>
+      </w:r>
+    </w:p>
+    <w:p>
+      <w:pPr>
+        <w:rPr>
+          <w:rFonts w:ascii="Times New Roman" w:eastAsia="Times New Roman" w:hAnsi="Times New Roman" w:cs="Times New Roman"/>
+          <w:lang w:bidi="fa-IR"/>
+        </w:rPr>
+      </w:pPr>
+      <w:r>
+        <w:rPr>
+          <w:rFonts w:ascii="Times New Roman" w:eastAsia="Times New Roman" w:hAnsi="Times New Roman" w:cs="Times New Roman"/>
+          <w:lang w:bidi="fa-IR"/>
+        </w:rPr>
+        <w:t xml:space="preserve">  </w:t>
+      </w:r>
+      <w:proofErr w:type="gramStart"/>
+      <w:r>
+        <w:rPr>
+          <w:rFonts w:ascii="Times New Roman" w:eastAsia="Times New Roman" w:hAnsi="Times New Roman" w:cs="Times New Roman"/>
+          <w:lang w:bidi="fa-IR"/>
+        </w:rPr>
+        <w:t>.all</w:t>
+      </w:r>
+      <w:proofErr w:type="gramEnd"/>
+      <w:r>
+        <w:rPr>
+          <w:rFonts w:ascii="Times New Roman" w:eastAsia="Times New Roman" w:hAnsi="Times New Roman" w:cs="Times New Roman"/>
+          <w:lang w:bidi="fa-IR"/>
+        </w:rPr>
+        <w:t>((req, res, next) =&gt; {</w:t>
+      </w:r>
+    </w:p>
+    <w:p>
+      <w:pPr>
+        <w:rPr>
+          <w:rFonts w:ascii="Times New Roman" w:eastAsia="Times New Roman" w:hAnsi="Times New Roman" w:cs="Times New Roman"/>
+          <w:lang w:bidi="fa-IR"/>
+        </w:rPr>
+      </w:pPr>
+      <w:r>
+        <w:rPr>
+          <w:rFonts w:ascii="Times New Roman" w:eastAsia="Times New Roman" w:hAnsi="Times New Roman" w:cs="Times New Roman"/>
+          <w:lang w:bidi="fa-IR"/>
+        </w:rPr>
+        <w:t xml:space="preserve">    </w:t>
+      </w:r>
+      <w:proofErr w:type="spellStart"/>
+      <w:proofErr w:type="gramStart"/>
+      <w:r>
+        <w:rPr>
+          <w:rFonts w:ascii="Times New Roman" w:eastAsia="Times New Roman" w:hAnsi="Times New Roman" w:cs="Times New Roman"/>
+          <w:lang w:bidi="fa-IR"/>
+        </w:rPr>
+        <w:t>res.statusCode</w:t>
+      </w:r>
+      <w:proofErr w:type="spellEnd"/>
+      <w:proofErr w:type="gramEnd"/>
+      <w:r>
+        <w:rPr>
+          <w:rFonts w:ascii="Times New Roman" w:eastAsia="Times New Roman" w:hAnsi="Times New Roman" w:cs="Times New Roman"/>
+          <w:lang w:bidi="fa-IR"/>
+        </w:rPr>
+        <w:t xml:space="preserve"> = 200;</w:t>
+      </w:r>
+    </w:p>
+    <w:p>
+      <w:pPr>
+        <w:rPr>
+          <w:rFonts w:ascii="Times New Roman" w:eastAsia="Times New Roman" w:hAnsi="Times New Roman" w:cs="Times New Roman"/>
+          <w:lang w:bidi="fa-IR"/>
+        </w:rPr>
+      </w:pPr>
+      <w:r>
+        <w:rPr>
+          <w:rFonts w:ascii="Times New Roman" w:eastAsia="Times New Roman" w:hAnsi="Times New Roman" w:cs="Times New Roman"/>
+          <w:lang w:bidi="fa-IR"/>
+        </w:rPr>
+        <w:t xml:space="preserve">    </w:t>
+      </w:r>
+      <w:proofErr w:type="spellStart"/>
+      <w:proofErr w:type="gramStart"/>
+      <w:r>
+        <w:rPr>
+          <w:rFonts w:ascii="Times New Roman" w:eastAsia="Times New Roman" w:hAnsi="Times New Roman" w:cs="Times New Roman"/>
+          <w:lang w:bidi="fa-IR"/>
+        </w:rPr>
+        <w:t>res.setHeader</w:t>
+      </w:r>
+      <w:proofErr w:type="spellEnd"/>
+      <w:proofErr w:type="gramEnd"/>
+      <w:r>
+        <w:rPr>
+          <w:rFonts w:ascii="Times New Roman" w:eastAsia="Times New Roman" w:hAnsi="Times New Roman" w:cs="Times New Roman"/>
+          <w:lang w:bidi="fa-IR"/>
+        </w:rPr>
+        <w:t>("Content-Type", "text/plain");</w:t>
+      </w:r>
+    </w:p>
+    <w:p>
+      <w:pPr>
+        <w:rPr>
+          <w:rFonts w:ascii="Times New Roman" w:eastAsia="Times New Roman" w:hAnsi="Times New Roman" w:cs="Times New Roman"/>
+          <w:lang w:bidi="fa-IR"/>
+        </w:rPr>
+      </w:pPr>
+      <w:r>
+        <w:rPr>
+          <w:rFonts w:ascii="Times New Roman" w:eastAsia="Times New Roman" w:hAnsi="Times New Roman" w:cs="Times New Roman"/>
+          <w:lang w:bidi="fa-IR"/>
+        </w:rPr>
+        <w:t xml:space="preserve">    </w:t>
+      </w:r>
+      <w:proofErr w:type="gramStart"/>
+      <w:r>
+        <w:rPr>
+          <w:rFonts w:ascii="Times New Roman" w:eastAsia="Times New Roman" w:hAnsi="Times New Roman" w:cs="Times New Roman"/>
+          <w:lang w:bidi="fa-IR"/>
+        </w:rPr>
+        <w:t>next(</w:t>
+      </w:r>
+      <w:proofErr w:type="gramEnd"/>
+      <w:r>
+        <w:rPr>
+          <w:rFonts w:ascii="Times New Roman" w:eastAsia="Times New Roman" w:hAnsi="Times New Roman" w:cs="Times New Roman"/>
+          <w:lang w:bidi="fa-IR"/>
+        </w:rPr>
+        <w:t>);</w:t>
+      </w:r>
+    </w:p>
+    <w:p>
+      <w:pPr>
+        <w:rPr>
+          <w:rFonts w:ascii="Times New Roman" w:eastAsia="Times New Roman" w:hAnsi="Times New Roman" w:cs="Times New Roman"/>
+          <w:lang w:bidi="fa-IR"/>
+        </w:rPr>
+      </w:pPr>
+      <w:r>
+        <w:rPr>
+          <w:rFonts w:ascii="Times New Roman" w:eastAsia="Times New Roman" w:hAnsi="Times New Roman" w:cs="Times New Roman"/>
+          <w:lang w:bidi="fa-IR"/>
+        </w:rPr>
+        <w:t xml:space="preserve">  })</w:t>
+      </w:r>
+    </w:p>
+    <w:p>
+      <w:pPr>
+        <w:rPr>
+          <w:rFonts w:ascii="Times New Roman" w:eastAsia="Times New Roman" w:hAnsi="Times New Roman" w:cs="Times New Roman"/>
+          <w:color w:val="70AD47" w:themeColor="accent6"/>
+          <w:lang w:bidi="fa-IR"/>
+        </w:rPr>
+      </w:pPr>
+      <w:r>
+        <w:rPr>
+          <w:rFonts w:ascii="Times New Roman" w:eastAsia="Times New Roman" w:hAnsi="Times New Roman" w:cs="Times New Roman"/>
+          <w:color w:val="70AD47" w:themeColor="accent6"/>
+          <w:lang w:bidi="fa-IR"/>
+        </w:rPr>
+        <w:lastRenderedPageBreak/>
+        <w:t xml:space="preserve">  </w:t>
+      </w:r>
+      <w:proofErr w:type="gramStart"/>
+      <w:r>
+        <w:rPr>
+          <w:rFonts w:ascii="Times New Roman" w:eastAsia="Times New Roman" w:hAnsi="Times New Roman" w:cs="Times New Roman"/>
+          <w:color w:val="70AD47" w:themeColor="accent6"/>
+          <w:lang w:bidi="fa-IR"/>
+        </w:rPr>
+        <w:t>.get</w:t>
+      </w:r>
+      <w:proofErr w:type="gramEnd"/>
+      <w:r>
+        <w:rPr>
+          <w:rFonts w:ascii="Times New Roman" w:eastAsia="Times New Roman" w:hAnsi="Times New Roman" w:cs="Times New Roman"/>
+          <w:color w:val="70AD47" w:themeColor="accent6"/>
+          <w:lang w:bidi="fa-IR"/>
+        </w:rPr>
+        <w:t>((req, res) =&gt; {</w:t>
+      </w:r>
+    </w:p>
+    <w:p>
+      <w:pPr>
+        <w:rPr>
+          <w:rFonts w:ascii="Times New Roman" w:eastAsia="Times New Roman" w:hAnsi="Times New Roman" w:cs="Times New Roman"/>
+          <w:color w:val="70AD47" w:themeColor="accent6"/>
+          <w:lang w:bidi="fa-IR"/>
+        </w:rPr>
+      </w:pPr>
+      <w:r>
+        <w:rPr>
+          <w:rFonts w:ascii="Times New Roman" w:eastAsia="Times New Roman" w:hAnsi="Times New Roman" w:cs="Times New Roman"/>
+          <w:color w:val="70AD47" w:themeColor="accent6"/>
+          <w:lang w:bidi="fa-IR"/>
+        </w:rPr>
+        <w:t xml:space="preserve">    </w:t>
+      </w:r>
+      <w:proofErr w:type="spellStart"/>
+      <w:proofErr w:type="gramStart"/>
+      <w:r>
+        <w:rPr>
+          <w:rFonts w:ascii="Times New Roman" w:eastAsia="Times New Roman" w:hAnsi="Times New Roman" w:cs="Times New Roman"/>
+          <w:color w:val="70AD47" w:themeColor="accent6"/>
+          <w:lang w:bidi="fa-IR"/>
+        </w:rPr>
+        <w:t>res.send</w:t>
+      </w:r>
+      <w:proofErr w:type="spellEnd"/>
+      <w:proofErr w:type="gramEnd"/>
+      <w:r>
+        <w:rPr>
+          <w:rFonts w:ascii="Times New Roman" w:eastAsia="Times New Roman" w:hAnsi="Times New Roman" w:cs="Times New Roman"/>
+          <w:color w:val="70AD47" w:themeColor="accent6"/>
+          <w:lang w:bidi="fa-IR"/>
+        </w:rPr>
+        <w:t>(locations);</w:t>
+      </w:r>
+    </w:p>
+    <w:p>
+      <w:pPr>
+        <w:rPr>
+          <w:rFonts w:ascii="Times New Roman" w:eastAsia="Times New Roman" w:hAnsi="Times New Roman" w:cs="Times New Roman"/>
+          <w:color w:val="70AD47" w:themeColor="accent6"/>
+          <w:lang w:bidi="fa-IR"/>
+        </w:rPr>
+      </w:pPr>
+      <w:r>
+        <w:rPr>
+          <w:rFonts w:ascii="Times New Roman" w:eastAsia="Times New Roman" w:hAnsi="Times New Roman" w:cs="Times New Roman"/>
+          <w:color w:val="70AD47" w:themeColor="accent6"/>
+          <w:lang w:bidi="fa-IR"/>
+        </w:rPr>
+        <w:t xml:space="preserve">  })</w:t>
+      </w:r>
+    </w:p>
+    <w:p>
+      <w:pPr>
+        <w:rPr>
+          <w:rFonts w:ascii="Times New Roman" w:eastAsia="Times New Roman" w:hAnsi="Times New Roman" w:cs="Times New Roman"/>
+          <w:color w:val="70AD47" w:themeColor="accent6"/>
+          <w:lang w:bidi="fa-IR"/>
+        </w:rPr>
+      </w:pPr>
+      <w:r>
+        <w:rPr>
+          <w:rFonts w:ascii="Times New Roman" w:eastAsia="Times New Roman" w:hAnsi="Times New Roman" w:cs="Times New Roman"/>
+          <w:lang w:bidi="fa-IR"/>
+        </w:rPr>
+        <w:t xml:space="preserve">  </w:t>
+      </w:r>
+      <w:proofErr w:type="gramStart"/>
+      <w:r>
+        <w:rPr>
+          <w:rFonts w:ascii="Times New Roman" w:eastAsia="Times New Roman" w:hAnsi="Times New Roman" w:cs="Times New Roman"/>
+          <w:color w:val="70AD47" w:themeColor="accent6"/>
+          <w:lang w:bidi="fa-IR"/>
+        </w:rPr>
+        <w:t>.post</w:t>
+      </w:r>
+      <w:proofErr w:type="gramEnd"/>
+      <w:r>
+        <w:rPr>
+          <w:rFonts w:ascii="Times New Roman" w:eastAsia="Times New Roman" w:hAnsi="Times New Roman" w:cs="Times New Roman"/>
+          <w:color w:val="70AD47" w:themeColor="accent6"/>
+          <w:lang w:bidi="fa-IR"/>
+        </w:rPr>
+        <w:t>((req, res) =&gt; {</w:t>
+      </w:r>
+    </w:p>
+    <w:p>
+      <w:pPr>
+        <w:rPr>
+          <w:rFonts w:ascii="Times New Roman" w:eastAsia="Times New Roman" w:hAnsi="Times New Roman" w:cs="Times New Roman"/>
+          <w:color w:val="70AD47" w:themeColor="accent6"/>
+          <w:lang w:bidi="fa-IR"/>
+        </w:rPr>
+      </w:pPr>
+      <w:r>
+        <w:rPr>
+          <w:rFonts w:ascii="Times New Roman" w:eastAsia="Times New Roman" w:hAnsi="Times New Roman" w:cs="Times New Roman"/>
+          <w:color w:val="70AD47" w:themeColor="accent6"/>
+          <w:lang w:bidi="fa-IR"/>
+        </w:rPr>
+        <w:t xml:space="preserve">    </w:t>
+      </w:r>
+      <w:proofErr w:type="spellStart"/>
+      <w:proofErr w:type="gramStart"/>
+      <w:r>
+        <w:rPr>
+          <w:rFonts w:ascii="Times New Roman" w:eastAsia="Times New Roman" w:hAnsi="Times New Roman" w:cs="Times New Roman"/>
+          <w:color w:val="70AD47" w:themeColor="accent6"/>
+          <w:lang w:bidi="fa-IR"/>
+        </w:rPr>
+        <w:t>locations.push</w:t>
+      </w:r>
+      <w:proofErr w:type="spellEnd"/>
+      <w:proofErr w:type="gramEnd"/>
+      <w:r>
+        <w:rPr>
+          <w:rFonts w:ascii="Times New Roman" w:eastAsia="Times New Roman" w:hAnsi="Times New Roman" w:cs="Times New Roman"/>
+          <w:color w:val="70AD47" w:themeColor="accent6"/>
+          <w:lang w:bidi="fa-IR"/>
+        </w:rPr>
+        <w:t>(</w:t>
+      </w:r>
+      <w:proofErr w:type="spellStart"/>
+      <w:r>
+        <w:rPr>
+          <w:rFonts w:ascii="Times New Roman" w:eastAsia="Times New Roman" w:hAnsi="Times New Roman" w:cs="Times New Roman"/>
+          <w:color w:val="70AD47" w:themeColor="accent6"/>
+          <w:lang w:bidi="fa-IR"/>
+        </w:rPr>
+        <w:t>req.body.location</w:t>
+      </w:r>
+      <w:proofErr w:type="spellEnd"/>
+      <w:r>
+        <w:rPr>
+          <w:rFonts w:ascii="Times New Roman" w:eastAsia="Times New Roman" w:hAnsi="Times New Roman" w:cs="Times New Roman"/>
+          <w:color w:val="70AD47" w:themeColor="accent6"/>
+          <w:lang w:bidi="fa-IR"/>
+        </w:rPr>
+        <w:t>);</w:t>
+      </w:r>
+    </w:p>
+    <w:p>
+      <w:pPr>
+        <w:rPr>
+          <w:rFonts w:ascii="Times New Roman" w:eastAsia="Times New Roman" w:hAnsi="Times New Roman" w:cs="Times New Roman"/>
+          <w:color w:val="70AD47" w:themeColor="accent6"/>
+          <w:lang w:bidi="fa-IR"/>
+        </w:rPr>
+      </w:pPr>
+      <w:r>
+        <w:rPr>
+          <w:rFonts w:ascii="Times New Roman" w:eastAsia="Times New Roman" w:hAnsi="Times New Roman" w:cs="Times New Roman"/>
+          <w:color w:val="70AD47" w:themeColor="accent6"/>
+          <w:lang w:bidi="fa-IR"/>
+        </w:rPr>
+        <w:t xml:space="preserve">    </w:t>
+      </w:r>
+      <w:proofErr w:type="spellStart"/>
+      <w:proofErr w:type="gramStart"/>
+      <w:r>
+        <w:rPr>
+          <w:rFonts w:ascii="Times New Roman" w:eastAsia="Times New Roman" w:hAnsi="Times New Roman" w:cs="Times New Roman"/>
+          <w:color w:val="70AD47" w:themeColor="accent6"/>
+          <w:lang w:bidi="fa-IR"/>
+        </w:rPr>
+        <w:t>res.send</w:t>
+      </w:r>
+      <w:proofErr w:type="spellEnd"/>
+      <w:proofErr w:type="gramEnd"/>
+      <w:r>
+        <w:rPr>
+          <w:rFonts w:ascii="Times New Roman" w:eastAsia="Times New Roman" w:hAnsi="Times New Roman" w:cs="Times New Roman"/>
+          <w:color w:val="70AD47" w:themeColor="accent6"/>
+          <w:lang w:bidi="fa-IR"/>
+        </w:rPr>
+        <w:t>(locations);</w:t>
+      </w:r>
+    </w:p>
+    <w:p>
+      <w:pPr>
+        <w:rPr>
+          <w:rFonts w:ascii="Times New Roman" w:eastAsia="Times New Roman" w:hAnsi="Times New Roman" w:cs="Times New Roman"/>
+          <w:color w:val="70AD47" w:themeColor="accent6"/>
+          <w:lang w:bidi="fa-IR"/>
+        </w:rPr>
+      </w:pPr>
+      <w:r>
+        <w:rPr>
+          <w:rFonts w:ascii="Times New Roman" w:eastAsia="Times New Roman" w:hAnsi="Times New Roman" w:cs="Times New Roman"/>
+          <w:color w:val="70AD47" w:themeColor="accent6"/>
+          <w:lang w:bidi="fa-IR"/>
+        </w:rPr>
+        <w:t xml:space="preserve">  });</w:t>
+      </w:r>
+    </w:p>
+    <w:p>
+      <w:pPr>
+        <w:rPr>
+          <w:rFonts w:ascii="Times New Roman" w:eastAsia="Times New Roman" w:hAnsi="Times New Roman" w:cs="Times New Roman"/>
+          <w:lang w:bidi="fa-IR"/>
+        </w:rPr>
+      </w:pPr>
+      <w:proofErr w:type="spellStart"/>
+      <w:proofErr w:type="gramStart"/>
+      <w:r>
+        <w:rPr>
+          <w:rFonts w:ascii="Times New Roman" w:eastAsia="Times New Roman" w:hAnsi="Times New Roman" w:cs="Times New Roman"/>
+          <w:lang w:bidi="fa-IR"/>
+        </w:rPr>
+        <w:t>module.exports</w:t>
+      </w:r>
+      <w:proofErr w:type="spellEnd"/>
+      <w:proofErr w:type="gramEnd"/>
+      <w:r>
+        <w:rPr>
+          <w:rFonts w:ascii="Times New Roman" w:eastAsia="Times New Roman" w:hAnsi="Times New Roman" w:cs="Times New Roman"/>
+          <w:lang w:bidi="fa-IR"/>
+        </w:rPr>
+        <w:t xml:space="preserve"> = </w:t>
+      </w:r>
+      <w:proofErr w:type="spellStart"/>
+      <w:r>
+        <w:rPr>
+          <w:rFonts w:ascii="Times New Roman" w:eastAsia="Times New Roman" w:hAnsi="Times New Roman" w:cs="Times New Roman"/>
+          <w:lang w:bidi="fa-IR"/>
+        </w:rPr>
+        <w:t>locationRouter</w:t>
+      </w:r>
+      <w:proofErr w:type="spellEnd"/>
+      <w:r>
+        <w:rPr>
+          <w:rFonts w:ascii="Times New Roman" w:eastAsia="Times New Roman" w:hAnsi="Times New Roman" w:cs="Times New Roman"/>
+          <w:lang w:bidi="fa-IR"/>
+        </w:rPr>
+        <w:t>;</w:t>
+      </w:r>
+    </w:p>
+    <w:p>
+      <w:pPr>
+        <w:rPr>
+          <w:rFonts w:ascii="Times New Roman" w:eastAsia="Times New Roman" w:hAnsi="Times New Roman" w:cs="Times New Roman"/>
+          <w:lang w:bidi="fa-IR"/>
+        </w:rPr>
+      </w:pPr>
+    </w:p>
+    <w:p>
+      <w:pPr>
+        <w:rPr>
+          <w:rFonts w:ascii="Times New Roman" w:eastAsia="Times New Roman" w:hAnsi="Times New Roman" w:cs="Times New Roman"/>
+          <w:lang w:bidi="fa-IR"/>
+        </w:rPr>
+      </w:pPr>
+    </w:p>
+    <w:p>
+      <w:pPr>
+        <w:rPr>
+          <w:rFonts w:ascii="Times New Roman" w:eastAsia="Times New Roman" w:hAnsi="Times New Roman" w:cs="Times New Roman"/>
+          <w:lang w:bidi="fa-IR"/>
+        </w:rPr>
+      </w:pPr>
+    </w:p>
+    <w:p>
+      <w:pPr>
+        <w:rPr>
+          <w:rFonts w:ascii="Times New Roman" w:eastAsia="Times New Roman" w:hAnsi="Times New Roman" w:cs="Times New Roman"/>
+          <w:b/>
+          <w:bCs/>
+          <w:sz w:val="40"/>
+          <w:szCs w:val="40"/>
+          <w:lang w:bidi="fa-IR"/>
+        </w:rPr>
+      </w:pPr>
+      <w:r>
+        <w:rPr>
+          <w:rFonts w:ascii="Times New Roman" w:eastAsia="Times New Roman" w:hAnsi="Times New Roman" w:cs="Times New Roman"/>
+          <w:b/>
+          <w:bCs/>
+          <w:sz w:val="40"/>
+          <w:szCs w:val="40"/>
+          <w:lang w:bidi="fa-IR"/>
+        </w:rPr>
+        <w:t>server.js</w:t>
+      </w:r>
+      <w:r>
+        <w:rPr>
+          <w:rFonts w:ascii="Times New Roman" w:eastAsia="Times New Roman" w:hAnsi="Times New Roman" w:cs="Times New Roman"/>
+          <w:b/>
+          <w:bCs/>
+          <w:sz w:val="40"/>
+          <w:szCs w:val="40"/>
+          <w:lang w:bidi="fa-IR"/>
+        </w:rPr>
+        <w:t>:</w:t>
+      </w:r>
+    </w:p>
+    <w:p>
+      <w:pPr>
+        <w:rPr>
+          <w:rFonts w:ascii="Times New Roman" w:eastAsia="Times New Roman" w:hAnsi="Times New Roman" w:cs="Times New Roman"/>
+          <w:lang w:bidi="fa-IR"/>
+        </w:rPr>
+      </w:pPr>
+      <w:r>
+        <w:rPr>
+          <w:rFonts w:ascii="Times New Roman" w:eastAsia="Times New Roman" w:hAnsi="Times New Roman" w:cs="Times New Roman"/>
+          <w:lang w:bidi="fa-IR"/>
+        </w:rPr>
+        <w:t>const express = require('express');</w:t>
+      </w:r>
+    </w:p>
+    <w:p>
+      <w:pPr>
+        <w:rPr>
+          <w:rFonts w:ascii="Times New Roman" w:eastAsia="Times New Roman" w:hAnsi="Times New Roman" w:cs="Times New Roman"/>
+          <w:lang w:bidi="fa-IR"/>
+        </w:rPr>
+      </w:pPr>
+      <w:r>
+        <w:rPr>
+          <w:rFonts w:ascii="Times New Roman" w:eastAsia="Times New Roman" w:hAnsi="Times New Roman" w:cs="Times New Roman"/>
+          <w:lang w:bidi="fa-IR"/>
+        </w:rPr>
+        <w:t xml:space="preserve">const </w:t>
+      </w:r>
+      <w:proofErr w:type="spellStart"/>
+      <w:r>
+        <w:rPr>
+          <w:rFonts w:ascii="Times New Roman" w:eastAsia="Times New Roman" w:hAnsi="Times New Roman" w:cs="Times New Roman"/>
+          <w:lang w:bidi="fa-IR"/>
+        </w:rPr>
+        <w:t>bodyParser</w:t>
+      </w:r>
+      <w:proofErr w:type="spellEnd"/>
+      <w:r>
+        <w:rPr>
+          <w:rFonts w:ascii="Times New Roman" w:eastAsia="Times New Roman" w:hAnsi="Times New Roman" w:cs="Times New Roman"/>
+          <w:lang w:bidi="fa-IR"/>
+        </w:rPr>
+        <w:t xml:space="preserve"> = require('body-parser');</w:t>
+      </w:r>
+    </w:p>
+    <w:p>
+      <w:pPr>
+        <w:rPr>
+          <w:rFonts w:ascii="Times New Roman" w:eastAsia="Times New Roman" w:hAnsi="Times New Roman" w:cs="Times New Roman"/>
+          <w:lang w:bidi="fa-IR"/>
+        </w:rPr>
+      </w:pPr>
+    </w:p>
+    <w:p>
+      <w:pPr>
+        <w:rPr>
+          <w:rFonts w:ascii="Times New Roman" w:eastAsia="Times New Roman" w:hAnsi="Times New Roman" w:cs="Times New Roman"/>
+          <w:lang w:bidi="fa-IR"/>
+        </w:rPr>
+      </w:pPr>
+      <w:r>
+        <w:rPr>
+          <w:rFonts w:ascii="Times New Roman" w:eastAsia="Times New Roman" w:hAnsi="Times New Roman" w:cs="Times New Roman"/>
+          <w:lang w:bidi="fa-IR"/>
+        </w:rPr>
+        <w:t xml:space="preserve">const </w:t>
+      </w:r>
+      <w:proofErr w:type="spellStart"/>
+      <w:r>
+        <w:rPr>
+          <w:rFonts w:ascii="Times New Roman" w:eastAsia="Times New Roman" w:hAnsi="Times New Roman" w:cs="Times New Roman"/>
+          <w:lang w:bidi="fa-IR"/>
+        </w:rPr>
+        <w:t>locationRouter</w:t>
+      </w:r>
+      <w:proofErr w:type="spellEnd"/>
+      <w:r>
+        <w:rPr>
+          <w:rFonts w:ascii="Times New Roman" w:eastAsia="Times New Roman" w:hAnsi="Times New Roman" w:cs="Times New Roman"/>
+          <w:lang w:bidi="fa-IR"/>
+        </w:rPr>
+        <w:t xml:space="preserve"> = require(</w:t>
+      </w:r>
+      <w:proofErr w:type="gramStart"/>
+      <w:r>
+        <w:rPr>
+          <w:rFonts w:ascii="Times New Roman" w:eastAsia="Times New Roman" w:hAnsi="Times New Roman" w:cs="Times New Roman"/>
+          <w:lang w:bidi="fa-IR"/>
+        </w:rPr>
+        <w:t>'./</w:t>
+      </w:r>
+      <w:proofErr w:type="gramEnd"/>
+      <w:r>
+        <w:rPr>
+          <w:rFonts w:ascii="Times New Roman" w:eastAsia="Times New Roman" w:hAnsi="Times New Roman" w:cs="Times New Roman"/>
+          <w:lang w:bidi="fa-IR"/>
+        </w:rPr>
+        <w:t>routes/</w:t>
+      </w:r>
+      <w:proofErr w:type="spellStart"/>
+      <w:r>
+        <w:rPr>
+          <w:rFonts w:ascii="Times New Roman" w:eastAsia="Times New Roman" w:hAnsi="Times New Roman" w:cs="Times New Roman"/>
+          <w:lang w:bidi="fa-IR"/>
+        </w:rPr>
+        <w:t>locationRouter</w:t>
+      </w:r>
+      <w:proofErr w:type="spellEnd"/>
+      <w:r>
+        <w:rPr>
+          <w:rFonts w:ascii="Times New Roman" w:eastAsia="Times New Roman" w:hAnsi="Times New Roman" w:cs="Times New Roman"/>
+          <w:lang w:bidi="fa-IR"/>
+        </w:rPr>
+        <w:t>');</w:t>
+      </w:r>
+    </w:p>
+    <w:p>
+      <w:pPr>
+        <w:rPr>
+          <w:rFonts w:ascii="Times New Roman" w:eastAsia="Times New Roman" w:hAnsi="Times New Roman" w:cs="Times New Roman"/>
+          <w:lang w:bidi="fa-IR"/>
+        </w:rPr>
+      </w:pPr>
+    </w:p>
+    <w:p>
+      <w:pPr>
+        <w:rPr>
+          <w:rFonts w:ascii="Times New Roman" w:eastAsia="Times New Roman" w:hAnsi="Times New Roman" w:cs="Times New Roman"/>
+          <w:lang w:bidi="fa-IR"/>
+        </w:rPr>
+      </w:pPr>
+      <w:r>
+        <w:rPr>
+          <w:rFonts w:ascii="Times New Roman" w:eastAsia="Times New Roman" w:hAnsi="Times New Roman" w:cs="Times New Roman"/>
+          <w:lang w:bidi="fa-IR"/>
+        </w:rPr>
+        <w:t xml:space="preserve">const app = </w:t>
+      </w:r>
+      <w:proofErr w:type="gramStart"/>
+      <w:r>
+        <w:rPr>
+          <w:rFonts w:ascii="Times New Roman" w:eastAsia="Times New Roman" w:hAnsi="Times New Roman" w:cs="Times New Roman"/>
+          <w:lang w:bidi="fa-IR"/>
+        </w:rPr>
+        <w:t>express(</w:t>
+      </w:r>
+      <w:proofErr w:type="gramEnd"/>
+      <w:r>
+        <w:rPr>
+          <w:rFonts w:ascii="Times New Roman" w:eastAsia="Times New Roman" w:hAnsi="Times New Roman" w:cs="Times New Roman"/>
+          <w:lang w:bidi="fa-IR"/>
+        </w:rPr>
+        <w:t>);</w:t>
+      </w:r>
+    </w:p>
+    <w:p>
+      <w:pPr>
+        <w:rPr>
+          <w:rFonts w:ascii="Times New Roman" w:eastAsia="Times New Roman" w:hAnsi="Times New Roman" w:cs="Times New Roman"/>
+          <w:lang w:bidi="fa-IR"/>
+        </w:rPr>
+      </w:pPr>
+      <w:proofErr w:type="spellStart"/>
+      <w:proofErr w:type="gramStart"/>
+      <w:r>
+        <w:rPr>
+          <w:rFonts w:ascii="Times New Roman" w:eastAsia="Times New Roman" w:hAnsi="Times New Roman" w:cs="Times New Roman"/>
+          <w:lang w:bidi="fa-IR"/>
+        </w:rPr>
+        <w:t>app.use</w:t>
+      </w:r>
+      <w:proofErr w:type="spellEnd"/>
+      <w:r>
+        <w:rPr>
+          <w:rFonts w:ascii="Times New Roman" w:eastAsia="Times New Roman" w:hAnsi="Times New Roman" w:cs="Times New Roman"/>
+          <w:lang w:bidi="fa-IR"/>
+        </w:rPr>
+        <w:t>(</w:t>
+      </w:r>
+      <w:proofErr w:type="spellStart"/>
+      <w:proofErr w:type="gramEnd"/>
+      <w:r>
+        <w:rPr>
+          <w:rFonts w:ascii="Times New Roman" w:eastAsia="Times New Roman" w:hAnsi="Times New Roman" w:cs="Times New Roman"/>
+          <w:lang w:bidi="fa-IR"/>
+        </w:rPr>
+        <w:t>bodyParser.urlencoded</w:t>
+      </w:r>
+      <w:proofErr w:type="spellEnd"/>
+      <w:r>
+        <w:rPr>
+          <w:rFonts w:ascii="Times New Roman" w:eastAsia="Times New Roman" w:hAnsi="Times New Roman" w:cs="Times New Roman"/>
+          <w:lang w:bidi="fa-IR"/>
+        </w:rPr>
+        <w:t>({ extended: false }));</w:t>
+      </w:r>
+    </w:p>
+    <w:p>
+      <w:pPr>
+        <w:rPr>
+          <w:rFonts w:ascii="Times New Roman" w:eastAsia="Times New Roman" w:hAnsi="Times New Roman" w:cs="Times New Roman"/>
+          <w:lang w:bidi="fa-IR"/>
+        </w:rPr>
+      </w:pPr>
+    </w:p>
+    <w:p>
+      <w:pPr>
+        <w:rPr>
+          <w:rFonts w:ascii="Times New Roman" w:eastAsia="Times New Roman" w:hAnsi="Times New Roman" w:cs="Times New Roman"/>
+          <w:lang w:bidi="fa-IR"/>
+        </w:rPr>
+      </w:pPr>
+      <w:proofErr w:type="spellStart"/>
+      <w:proofErr w:type="gramStart"/>
+      <w:r>
+        <w:rPr>
+          <w:rFonts w:ascii="Times New Roman" w:eastAsia="Times New Roman" w:hAnsi="Times New Roman" w:cs="Times New Roman"/>
+          <w:lang w:bidi="fa-IR"/>
+        </w:rPr>
+        <w:t>app.use</w:t>
+      </w:r>
+      <w:proofErr w:type="spellEnd"/>
+      <w:r>
+        <w:rPr>
+          <w:rFonts w:ascii="Times New Roman" w:eastAsia="Times New Roman" w:hAnsi="Times New Roman" w:cs="Times New Roman"/>
+          <w:lang w:bidi="fa-IR"/>
+        </w:rPr>
+        <w:t>(</w:t>
+      </w:r>
+      <w:proofErr w:type="gramEnd"/>
+      <w:r>
+        <w:rPr>
+          <w:rFonts w:ascii="Times New Roman" w:eastAsia="Times New Roman" w:hAnsi="Times New Roman" w:cs="Times New Roman"/>
+          <w:lang w:bidi="fa-IR"/>
+        </w:rPr>
+        <w:t xml:space="preserve">'/locations', </w:t>
+      </w:r>
+      <w:proofErr w:type="spellStart"/>
+      <w:r>
+        <w:rPr>
+          <w:rFonts w:ascii="Times New Roman" w:eastAsia="Times New Roman" w:hAnsi="Times New Roman" w:cs="Times New Roman"/>
+          <w:lang w:bidi="fa-IR"/>
+        </w:rPr>
+        <w:t>locationRouter</w:t>
+      </w:r>
+      <w:proofErr w:type="spellEnd"/>
+      <w:r>
+        <w:rPr>
+          <w:rFonts w:ascii="Times New Roman" w:eastAsia="Times New Roman" w:hAnsi="Times New Roman" w:cs="Times New Roman"/>
+          <w:lang w:bidi="fa-IR"/>
+        </w:rPr>
+        <w:t>);</w:t>
+      </w:r>
+    </w:p>
+    <w:p>
+      <w:pPr>
+        <w:rPr>
+          <w:rFonts w:ascii="Times New Roman" w:eastAsia="Times New Roman" w:hAnsi="Times New Roman" w:cs="Times New Roman"/>
+          <w:lang w:bidi="fa-IR"/>
+        </w:rPr>
+      </w:pPr>
+    </w:p>
+    <w:p>
+      <w:pPr>
+        <w:rPr>
+          <w:rFonts w:ascii="Times New Roman" w:eastAsia="Times New Roman" w:hAnsi="Times New Roman" w:cs="Times New Roman"/>
+          <w:lang w:bidi="fa-IR"/>
+        </w:rPr>
+      </w:pPr>
+      <w:proofErr w:type="spellStart"/>
+      <w:proofErr w:type="gramStart"/>
+      <w:r>
+        <w:rPr>
+          <w:rFonts w:ascii="Times New Roman" w:eastAsia="Times New Roman" w:hAnsi="Times New Roman" w:cs="Times New Roman"/>
+          <w:lang w:bidi="fa-IR"/>
+        </w:rPr>
+        <w:t>app.get</w:t>
+      </w:r>
+      <w:proofErr w:type="spellEnd"/>
+      <w:r>
+        <w:rPr>
+          <w:rFonts w:ascii="Times New Roman" w:eastAsia="Times New Roman" w:hAnsi="Times New Roman" w:cs="Times New Roman"/>
+          <w:lang w:bidi="fa-IR"/>
+        </w:rPr>
+        <w:t>(</w:t>
+      </w:r>
+      <w:proofErr w:type="gramEnd"/>
+      <w:r>
+        <w:rPr>
+          <w:rFonts w:ascii="Times New Roman" w:eastAsia="Times New Roman" w:hAnsi="Times New Roman" w:cs="Times New Roman"/>
+          <w:lang w:bidi="fa-IR"/>
+        </w:rPr>
+        <w:t>'/', (req, res) =&gt; {</w:t>
+      </w:r>
+    </w:p>
+    <w:p>
+      <w:pPr>
+        <w:rPr>
+          <w:rFonts w:ascii="Times New Roman" w:eastAsia="Times New Roman" w:hAnsi="Times New Roman" w:cs="Times New Roman"/>
+          <w:lang w:bidi="fa-IR"/>
+        </w:rPr>
+      </w:pPr>
+      <w:r>
+        <w:rPr>
+          <w:rFonts w:ascii="Times New Roman" w:eastAsia="Times New Roman" w:hAnsi="Times New Roman" w:cs="Times New Roman"/>
+          <w:lang w:bidi="fa-IR"/>
+        </w:rPr>
+        <w:t xml:space="preserve">  console.log(</w:t>
+      </w:r>
+      <w:proofErr w:type="spellStart"/>
+      <w:proofErr w:type="gramStart"/>
+      <w:r>
+        <w:rPr>
+          <w:rFonts w:ascii="Times New Roman" w:eastAsia="Times New Roman" w:hAnsi="Times New Roman" w:cs="Times New Roman"/>
+          <w:lang w:bidi="fa-IR"/>
+        </w:rPr>
+        <w:t>req.headers</w:t>
+      </w:r>
+      <w:proofErr w:type="spellEnd"/>
+      <w:proofErr w:type="gramEnd"/>
+      <w:r>
+        <w:rPr>
+          <w:rFonts w:ascii="Times New Roman" w:eastAsia="Times New Roman" w:hAnsi="Times New Roman" w:cs="Times New Roman"/>
+          <w:lang w:bidi="fa-IR"/>
+        </w:rPr>
+        <w:t>);</w:t>
+      </w:r>
+    </w:p>
+    <w:p>
+      <w:pPr>
+        <w:rPr>
+          <w:rFonts w:ascii="Times New Roman" w:eastAsia="Times New Roman" w:hAnsi="Times New Roman" w:cs="Times New Roman"/>
+          <w:lang w:bidi="fa-IR"/>
+        </w:rPr>
+      </w:pPr>
+      <w:r>
+        <w:rPr>
+          <w:rFonts w:ascii="Times New Roman" w:eastAsia="Times New Roman" w:hAnsi="Times New Roman" w:cs="Times New Roman"/>
+          <w:lang w:bidi="fa-IR"/>
+        </w:rPr>
+        <w:t xml:space="preserve">  </w:t>
+      </w:r>
+      <w:proofErr w:type="spellStart"/>
+      <w:proofErr w:type="gramStart"/>
+      <w:r>
+        <w:rPr>
+          <w:rFonts w:ascii="Times New Roman" w:eastAsia="Times New Roman" w:hAnsi="Times New Roman" w:cs="Times New Roman"/>
+          <w:lang w:bidi="fa-IR"/>
+        </w:rPr>
+        <w:t>res.setHeader</w:t>
+      </w:r>
+      <w:proofErr w:type="spellEnd"/>
+      <w:proofErr w:type="gramEnd"/>
+      <w:r>
+        <w:rPr>
+          <w:rFonts w:ascii="Times New Roman" w:eastAsia="Times New Roman" w:hAnsi="Times New Roman" w:cs="Times New Roman"/>
+          <w:lang w:bidi="fa-IR"/>
+        </w:rPr>
+        <w:t>('Content-Type', 'text/html');</w:t>
+      </w:r>
+    </w:p>
+    <w:p>
+      <w:pPr>
+        <w:rPr>
+          <w:rFonts w:ascii="Times New Roman" w:eastAsia="Times New Roman" w:hAnsi="Times New Roman" w:cs="Times New Roman"/>
+          <w:lang w:bidi="fa-IR"/>
+        </w:rPr>
+      </w:pPr>
+      <w:r>
+        <w:rPr>
+          <w:rFonts w:ascii="Times New Roman" w:eastAsia="Times New Roman" w:hAnsi="Times New Roman" w:cs="Times New Roman"/>
+          <w:lang w:bidi="fa-IR"/>
+        </w:rPr>
+        <w:t xml:space="preserve">  </w:t>
+      </w:r>
+      <w:proofErr w:type="spellStart"/>
+      <w:proofErr w:type="gramStart"/>
+      <w:r>
+        <w:rPr>
+          <w:rFonts w:ascii="Times New Roman" w:eastAsia="Times New Roman" w:hAnsi="Times New Roman" w:cs="Times New Roman"/>
+          <w:lang w:bidi="fa-IR"/>
+        </w:rPr>
+        <w:t>res.status</w:t>
+      </w:r>
+      <w:proofErr w:type="spellEnd"/>
+      <w:proofErr w:type="gramEnd"/>
+      <w:r>
+        <w:rPr>
+          <w:rFonts w:ascii="Times New Roman" w:eastAsia="Times New Roman" w:hAnsi="Times New Roman" w:cs="Times New Roman"/>
+          <w:lang w:bidi="fa-IR"/>
+        </w:rPr>
+        <w:t>(200).send(`</w:t>
+      </w:r>
+    </w:p>
+    <w:p>
+      <w:pPr>
+        <w:rPr>
+          <w:rFonts w:ascii="Times New Roman" w:eastAsia="Times New Roman" w:hAnsi="Times New Roman" w:cs="Times New Roman"/>
+          <w:lang w:bidi="fa-IR"/>
+        </w:rPr>
+      </w:pPr>
+      <w:r>
+        <w:rPr>
+          <w:rFonts w:ascii="Times New Roman" w:eastAsia="Times New Roman" w:hAnsi="Times New Roman" w:cs="Times New Roman"/>
+          <w:lang w:bidi="fa-IR"/>
+        </w:rPr>
+        <w:t xml:space="preserve">    &lt;html&gt;</w:t>
+      </w:r>
+    </w:p>
+    <w:p>
+      <w:pPr>
+        <w:rPr>
+          <w:rFonts w:ascii="Times New Roman" w:eastAsia="Times New Roman" w:hAnsi="Times New Roman" w:cs="Times New Roman"/>
+          <w:lang w:bidi="fa-IR"/>
+        </w:rPr>
+      </w:pPr>
+      <w:r>
+        <w:rPr>
+          <w:rFonts w:ascii="Times New Roman" w:eastAsia="Times New Roman" w:hAnsi="Times New Roman" w:cs="Times New Roman"/>
+          <w:lang w:bidi="fa-IR"/>
+        </w:rPr>
+        <w:t xml:space="preserve">    &lt;body&gt;</w:t>
+      </w:r>
+    </w:p>
+    <w:p>
+      <w:pPr>
+        <w:rPr>
+          <w:rFonts w:ascii="Times New Roman" w:eastAsia="Times New Roman" w:hAnsi="Times New Roman" w:cs="Times New Roman"/>
+          <w:lang w:bidi="fa-IR"/>
+        </w:rPr>
+      </w:pPr>
+      <w:r>
+        <w:rPr>
+          <w:rFonts w:ascii="Times New Roman" w:eastAsia="Times New Roman" w:hAnsi="Times New Roman" w:cs="Times New Roman"/>
+          <w:lang w:bidi="fa-IR"/>
+        </w:rPr>
+        <w:t xml:space="preserve">      &lt;form action='/locations' method='post'&gt;</w:t>
+      </w:r>
+    </w:p>
+    <w:p>
+      <w:pPr>
+        <w:rPr>
+          <w:rFonts w:ascii="Times New Roman" w:eastAsia="Times New Roman" w:hAnsi="Times New Roman" w:cs="Times New Roman"/>
+          <w:lang w:bidi="fa-IR"/>
+        </w:rPr>
+      </w:pPr>
+      <w:r>
+        <w:rPr>
+          <w:rFonts w:ascii="Times New Roman" w:eastAsia="Times New Roman" w:hAnsi="Times New Roman" w:cs="Times New Roman"/>
+          <w:lang w:bidi="fa-IR"/>
+        </w:rPr>
+        <w:t xml:space="preserve">      &lt;label for='location'&gt;Add a location: </w:t>
+      </w:r>
+    </w:p>
+    <w:p>
+      <w:pPr>
+        <w:rPr>
+          <w:rFonts w:ascii="Times New Roman" w:eastAsia="Times New Roman" w:hAnsi="Times New Roman" w:cs="Times New Roman"/>
+          <w:lang w:bidi="fa-IR"/>
+        </w:rPr>
+      </w:pPr>
+      <w:r>
+        <w:rPr>
+          <w:rFonts w:ascii="Times New Roman" w:eastAsia="Times New Roman" w:hAnsi="Times New Roman" w:cs="Times New Roman"/>
+          <w:lang w:bidi="fa-IR"/>
+        </w:rPr>
+        <w:t xml:space="preserve">      &lt;input type='text' name='location' /&gt;</w:t>
+      </w:r>
+    </w:p>
+    <w:p>
+      <w:pPr>
+        <w:rPr>
+          <w:rFonts w:ascii="Times New Roman" w:eastAsia="Times New Roman" w:hAnsi="Times New Roman" w:cs="Times New Roman"/>
+          <w:lang w:bidi="fa-IR"/>
+        </w:rPr>
+      </w:pPr>
+      <w:r>
+        <w:rPr>
+          <w:rFonts w:ascii="Times New Roman" w:eastAsia="Times New Roman" w:hAnsi="Times New Roman" w:cs="Times New Roman"/>
+          <w:lang w:bidi="fa-IR"/>
+        </w:rPr>
+        <w:t xml:space="preserve">      &lt;/label&gt;</w:t>
+      </w:r>
+    </w:p>
+    <w:p>
+      <w:pPr>
+        <w:rPr>
+          <w:rFonts w:ascii="Times New Roman" w:eastAsia="Times New Roman" w:hAnsi="Times New Roman" w:cs="Times New Roman"/>
+          <w:lang w:bidi="fa-IR"/>
+        </w:rPr>
+      </w:pPr>
+      <w:r>
+        <w:rPr>
+          <w:rFonts w:ascii="Times New Roman" w:eastAsia="Times New Roman" w:hAnsi="Times New Roman" w:cs="Times New Roman"/>
+          <w:lang w:bidi="fa-IR"/>
+        </w:rPr>
+        <w:t xml:space="preserve">      &lt;button type='submit'&gt;Submit&lt;/button&gt;</w:t>
+      </w:r>
+    </w:p>
+    <w:p>
+      <w:pPr>
+        <w:rPr>
+          <w:rFonts w:ascii="Times New Roman" w:eastAsia="Times New Roman" w:hAnsi="Times New Roman" w:cs="Times New Roman"/>
+          <w:lang w:bidi="fa-IR"/>
+        </w:rPr>
+      </w:pPr>
+      <w:r>
+        <w:rPr>
+          <w:rFonts w:ascii="Times New Roman" w:eastAsia="Times New Roman" w:hAnsi="Times New Roman" w:cs="Times New Roman"/>
+          <w:lang w:bidi="fa-IR"/>
+        </w:rPr>
+        <w:t xml:space="preserve">      &lt;/form&gt;</w:t>
+      </w:r>
+    </w:p>
+    <w:p>
+      <w:pPr>
+        <w:rPr>
+          <w:rFonts w:ascii="Times New Roman" w:eastAsia="Times New Roman" w:hAnsi="Times New Roman" w:cs="Times New Roman"/>
+          <w:lang w:bidi="fa-IR"/>
+        </w:rPr>
+      </w:pPr>
+      <w:r>
+        <w:rPr>
+          <w:rFonts w:ascii="Times New Roman" w:eastAsia="Times New Roman" w:hAnsi="Times New Roman" w:cs="Times New Roman"/>
+          <w:lang w:bidi="fa-IR"/>
+        </w:rPr>
+        <w:t xml:space="preserve">    &lt;/body&gt;</w:t>
+      </w:r>
+    </w:p>
+    <w:p>
+      <w:pPr>
+        <w:rPr>
+          <w:rFonts w:ascii="Times New Roman" w:eastAsia="Times New Roman" w:hAnsi="Times New Roman" w:cs="Times New Roman"/>
+          <w:lang w:bidi="fa-IR"/>
+        </w:rPr>
+      </w:pPr>
+      <w:r>
+        <w:rPr>
+          <w:rFonts w:ascii="Times New Roman" w:eastAsia="Times New Roman" w:hAnsi="Times New Roman" w:cs="Times New Roman"/>
+          <w:lang w:bidi="fa-IR"/>
+        </w:rPr>
+        <w:t xml:space="preserve">    &lt;/html&gt;</w:t>
+      </w:r>
+    </w:p>
+    <w:p>
+      <w:pPr>
+        <w:rPr>
+          <w:rFonts w:ascii="Times New Roman" w:eastAsia="Times New Roman" w:hAnsi="Times New Roman" w:cs="Times New Roman"/>
+          <w:lang w:bidi="fa-IR"/>
+        </w:rPr>
+      </w:pPr>
+      <w:r>
+        <w:rPr>
+          <w:rFonts w:ascii="Times New Roman" w:eastAsia="Times New Roman" w:hAnsi="Times New Roman" w:cs="Times New Roman"/>
+          <w:lang w:bidi="fa-IR"/>
+        </w:rPr>
+        <w:t xml:space="preserve">  `);</w:t>
+      </w:r>
+    </w:p>
+    <w:p>
+      <w:pPr>
+        <w:rPr>
+          <w:rFonts w:ascii="Times New Roman" w:eastAsia="Times New Roman" w:hAnsi="Times New Roman" w:cs="Times New Roman"/>
+          <w:lang w:bidi="fa-IR"/>
+        </w:rPr>
+      </w:pPr>
+      <w:r>
+        <w:rPr>
+          <w:rFonts w:ascii="Times New Roman" w:eastAsia="Times New Roman" w:hAnsi="Times New Roman" w:cs="Times New Roman"/>
+          <w:lang w:bidi="fa-IR"/>
+        </w:rPr>
+        <w:t>});</w:t>
+      </w:r>
+    </w:p>
+    <w:p>
+      <w:pPr>
+        <w:rPr>
+          <w:rFonts w:ascii="Times New Roman" w:eastAsia="Times New Roman" w:hAnsi="Times New Roman" w:cs="Times New Roman"/>
+          <w:lang w:bidi="fa-IR"/>
+        </w:rPr>
+      </w:pPr>
+    </w:p>
+    <w:p>
+      <w:pPr>
+        <w:rPr>
+          <w:rFonts w:ascii="Times New Roman" w:eastAsia="Times New Roman" w:hAnsi="Times New Roman" w:cs="Times New Roman"/>
+          <w:lang w:bidi="fa-IR"/>
+        </w:rPr>
+      </w:pPr>
+      <w:r>
+        <w:rPr>
+          <w:rFonts w:ascii="Times New Roman" w:eastAsia="Times New Roman" w:hAnsi="Times New Roman" w:cs="Times New Roman"/>
+          <w:lang w:bidi="fa-IR"/>
+        </w:rPr>
+        <w:t xml:space="preserve">const listener = </w:t>
+      </w:r>
+      <w:proofErr w:type="spellStart"/>
+      <w:proofErr w:type="gramStart"/>
+      <w:r>
+        <w:rPr>
+          <w:rFonts w:ascii="Times New Roman" w:eastAsia="Times New Roman" w:hAnsi="Times New Roman" w:cs="Times New Roman"/>
+          <w:lang w:bidi="fa-IR"/>
+        </w:rPr>
+        <w:t>app.listen</w:t>
+      </w:r>
+      <w:proofErr w:type="spellEnd"/>
+      <w:proofErr w:type="gramEnd"/>
+      <w:r>
+        <w:rPr>
+          <w:rFonts w:ascii="Times New Roman" w:eastAsia="Times New Roman" w:hAnsi="Times New Roman" w:cs="Times New Roman"/>
+          <w:lang w:bidi="fa-IR"/>
+        </w:rPr>
+        <w:t>(</w:t>
+      </w:r>
+      <w:proofErr w:type="spellStart"/>
+      <w:r>
+        <w:rPr>
+          <w:rFonts w:ascii="Times New Roman" w:eastAsia="Times New Roman" w:hAnsi="Times New Roman" w:cs="Times New Roman"/>
+          <w:lang w:bidi="fa-IR"/>
+        </w:rPr>
+        <w:t>process.env.PORT</w:t>
+      </w:r>
+      <w:proofErr w:type="spellEnd"/>
+      <w:r>
+        <w:rPr>
+          <w:rFonts w:ascii="Times New Roman" w:eastAsia="Times New Roman" w:hAnsi="Times New Roman" w:cs="Times New Roman"/>
+          <w:lang w:bidi="fa-IR"/>
+        </w:rPr>
+        <w:t>, function() {</w:t>
+      </w:r>
+    </w:p>
+    <w:p>
+      <w:pPr>
+        <w:rPr>
+          <w:rFonts w:ascii="Times New Roman" w:eastAsia="Times New Roman" w:hAnsi="Times New Roman" w:cs="Times New Roman"/>
+          <w:lang w:bidi="fa-IR"/>
+        </w:rPr>
+      </w:pPr>
+      <w:r>
+        <w:rPr>
+          <w:rFonts w:ascii="Times New Roman" w:eastAsia="Times New Roman" w:hAnsi="Times New Roman" w:cs="Times New Roman"/>
+          <w:lang w:bidi="fa-IR"/>
+        </w:rPr>
+        <w:t xml:space="preserve">  </w:t>
+      </w:r>
+      <w:proofErr w:type="gramStart"/>
+      <w:r>
+        <w:rPr>
+          <w:rFonts w:ascii="Times New Roman" w:eastAsia="Times New Roman" w:hAnsi="Times New Roman" w:cs="Times New Roman"/>
+          <w:lang w:bidi="fa-IR"/>
+        </w:rPr>
+        <w:t>console.log(</w:t>
+      </w:r>
+      <w:proofErr w:type="gramEnd"/>
+      <w:r>
+        <w:rPr>
+          <w:rFonts w:ascii="Times New Roman" w:eastAsia="Times New Roman" w:hAnsi="Times New Roman" w:cs="Times New Roman"/>
+          <w:lang w:bidi="fa-IR"/>
+        </w:rPr>
+        <w:t xml:space="preserve">'Your app is listening on port ' + </w:t>
+      </w:r>
+      <w:proofErr w:type="spellStart"/>
+      <w:r>
+        <w:rPr>
+          <w:rFonts w:ascii="Times New Roman" w:eastAsia="Times New Roman" w:hAnsi="Times New Roman" w:cs="Times New Roman"/>
+          <w:lang w:bidi="fa-IR"/>
+        </w:rPr>
+        <w:t>listener.address</w:t>
+      </w:r>
+      <w:proofErr w:type="spellEnd"/>
+      <w:r>
+        <w:rPr>
+          <w:rFonts w:ascii="Times New Roman" w:eastAsia="Times New Roman" w:hAnsi="Times New Roman" w:cs="Times New Roman"/>
+          <w:lang w:bidi="fa-IR"/>
+        </w:rPr>
+        <w:t>().port);</w:t>
+      </w:r>
+    </w:p>
+    <w:p>
+      <w:pPr>
+        <w:rPr>
+          <w:rFonts w:ascii="Times New Roman" w:eastAsia="Times New Roman" w:hAnsi="Times New Roman" w:cs="Times New Roman"/>
+          <w:lang w:bidi="fa-IR"/>
+        </w:rPr>
+      </w:pPr>
+      <w:r>
+        <w:rPr>
+          <w:rFonts w:ascii="Times New Roman" w:eastAsia="Times New Roman" w:hAnsi="Times New Roman" w:cs="Times New Roman"/>
+          <w:lang w:bidi="fa-IR"/>
+        </w:rPr>
+        <w:t>});</w:t>
+      </w:r>
+    </w:p>
+    <w:p>
+      <w:pPr>
+        <w:rPr>
+          <w:rFonts w:ascii="Times New Roman" w:eastAsia="Times New Roman" w:hAnsi="Times New Roman" w:cs="Times New Roman"/>
+          <w:lang w:bidi="fa-IR"/>
+        </w:rPr>
+      </w:pPr>
+    </w:p>
+    <w:p>
+      <w:pPr>
+        <w:rPr>
+          <w:rFonts w:ascii="Times New Roman" w:eastAsia="Times New Roman" w:hAnsi="Times New Roman" w:cs="Times New Roman"/>
+          <w:lang w:bidi="fa-IR"/>
+        </w:rPr>
+      </w:pPr>
+      <w:r>
+        <w:rPr>
+          <w:rFonts w:ascii="Times New Roman" w:eastAsia="Times New Roman" w:hAnsi="Times New Roman" w:cs="Times New Roman"/>
+          <w:lang w:bidi="fa-IR"/>
+        </w:rPr>
+        <w:t>/* Forked from https://codesandbox.io/s/oqprp9m6oy */</w:t>
+      </w:r>
     </w:p>
     <w:sectPr>
       <w:pgSz w:w="12240" w:h="15840"/>
@@ -4001,6 +6584,155 @@
     </w:lvl>
   </w:abstractNum>
   <w:abstractNum w:abstractNumId="3" w15:restartNumberingAfterBreak="0">
+    <w:nsid w:val="60487145"/>
+    <w:multiLevelType w:val="multilevel"/>
+    <w:tmpl w:val="56E8698C"/>
+    <w:lvl w:ilvl="0">
+      <w:start w:val="1"/>
+      <w:numFmt w:val="bullet"/>
+      <w:lvlText w:val=""/>
+      <w:lvlJc w:val="left"/>
+      <w:pPr>
+        <w:tabs>
+          <w:tab w:val="num" w:pos="720"/>
+        </w:tabs>
+        <w:ind w:left="720" w:hanging="360"/>
+      </w:pPr>
+      <w:rPr>
+        <w:rFonts w:ascii="Symbol" w:hAnsi="Symbol" w:hint="default"/>
+        <w:sz w:val="20"/>
+      </w:rPr>
+    </w:lvl>
+    <w:lvl w:ilvl="1" w:tentative="1">
+      <w:start w:val="1"/>
+      <w:numFmt w:val="bullet"/>
+      <w:lvlText w:val="o"/>
+      <w:lvlJc w:val="left"/>
+      <w:pPr>
+        <w:tabs>
+          <w:tab w:val="num" w:pos="1440"/>
+        </w:tabs>
+        <w:ind w:left="1440" w:hanging="360"/>
+      </w:pPr>
+      <w:rPr>
+        <w:rFonts w:ascii="Courier New" w:hAnsi="Courier New" w:hint="default"/>
+        <w:sz w:val="20"/>
+      </w:rPr>
+    </w:lvl>
+    <w:lvl w:ilvl="2" w:tentative="1">
+      <w:start w:val="1"/>
+      <w:numFmt w:val="bullet"/>
+      <w:lvlText w:val=""/>
+      <w:lvlJc w:val="left"/>
+      <w:pPr>
+        <w:tabs>
+          <w:tab w:val="num" w:pos="2160"/>
+        </w:tabs>
+        <w:ind w:left="2160" w:hanging="360"/>
+      </w:pPr>
+      <w:rPr>
+        <w:rFonts w:ascii="Wingdings" w:hAnsi="Wingdings" w:hint="default"/>
+        <w:sz w:val="20"/>
+      </w:rPr>
+    </w:lvl>
+    <w:lvl w:ilvl="3" w:tentative="1">
+      <w:start w:val="1"/>
+      <w:numFmt w:val="bullet"/>
+      <w:lvlText w:val=""/>
+      <w:lvlJc w:val="left"/>
+      <w:pPr>
+        <w:tabs>
+          <w:tab w:val="num" w:pos="2880"/>
+        </w:tabs>
+        <w:ind w:left="2880" w:hanging="360"/>
+      </w:pPr>
+      <w:rPr>
+        <w:rFonts w:ascii="Wingdings" w:hAnsi="Wingdings" w:hint="default"/>
+        <w:sz w:val="20"/>
+      </w:rPr>
+    </w:lvl>
+    <w:lvl w:ilvl="4" w:tentative="1">
+      <w:start w:val="1"/>
+      <w:numFmt w:val="bullet"/>
+      <w:lvlText w:val=""/>
+      <w:lvlJc w:val="left"/>
+      <w:pPr>
+        <w:tabs>
+          <w:tab w:val="num" w:pos="3600"/>
+        </w:tabs>
+        <w:ind w:left="3600" w:hanging="360"/>
+      </w:pPr>
+      <w:rPr>
+        <w:rFonts w:ascii="Wingdings" w:hAnsi="Wingdings" w:hint="default"/>
+        <w:sz w:val="20"/>
+      </w:rPr>
+    </w:lvl>
+    <w:lvl w:ilvl="5" w:tentative="1">
+      <w:start w:val="1"/>
+      <w:numFmt w:val="bullet"/>
+      <w:lvlText w:val=""/>
+      <w:lvlJc w:val="left"/>
+      <w:pPr>
+        <w:tabs>
+          <w:tab w:val="num" w:pos="4320"/>
+        </w:tabs>
+        <w:ind w:left="4320" w:hanging="360"/>
+      </w:pPr>
+      <w:rPr>
+        <w:rFonts w:ascii="Wingdings" w:hAnsi="Wingdings" w:hint="default"/>
+        <w:sz w:val="20"/>
+      </w:rPr>
+    </w:lvl>
+    <w:lvl w:ilvl="6" w:tentative="1">
+      <w:start w:val="1"/>
+      <w:numFmt w:val="bullet"/>
+      <w:lvlText w:val=""/>
+      <w:lvlJc w:val="left"/>
+      <w:pPr>
+        <w:tabs>
+          <w:tab w:val="num" w:pos="5040"/>
+        </w:tabs>
+        <w:ind w:left="5040" w:hanging="360"/>
+      </w:pPr>
+      <w:rPr>
+        <w:rFonts w:ascii="Wingdings" w:hAnsi="Wingdings" w:hint="default"/>
+        <w:sz w:val="20"/>
+      </w:rPr>
+    </w:lvl>
+    <w:lvl w:ilvl="7" w:tentative="1">
+      <w:start w:val="1"/>
+      <w:numFmt w:val="bullet"/>
+      <w:lvlText w:val=""/>
+      <w:lvlJc w:val="left"/>
+      <w:pPr>
+        <w:tabs>
+          <w:tab w:val="num" w:pos="5760"/>
+        </w:tabs>
+        <w:ind w:left="5760" w:hanging="360"/>
+      </w:pPr>
+      <w:rPr>
+        <w:rFonts w:ascii="Wingdings" w:hAnsi="Wingdings" w:hint="default"/>
+        <w:sz w:val="20"/>
+      </w:rPr>
+    </w:lvl>
+    <w:lvl w:ilvl="8" w:tentative="1">
+      <w:start w:val="1"/>
+      <w:numFmt w:val="bullet"/>
+      <w:lvlText w:val=""/>
+      <w:lvlJc w:val="left"/>
+      <w:pPr>
+        <w:tabs>
+          <w:tab w:val="num" w:pos="6480"/>
+        </w:tabs>
+        <w:ind w:left="6480" w:hanging="360"/>
+      </w:pPr>
+      <w:rPr>
+        <w:rFonts w:ascii="Wingdings" w:hAnsi="Wingdings" w:hint="default"/>
+        <w:sz w:val="20"/>
+      </w:rPr>
+    </w:lvl>
+  </w:abstractNum>
+  <w:abstractNum w:abstractNumId="4" w15:restartNumberingAfterBreak="0">
     <w:nsid w:val="631F56A3"/>
     <w:multiLevelType w:val="multilevel"/>
     <w:tmpl w:val="8662EF68"/>
@@ -4123,6 +6855,9 @@
     <w:abstractNumId w:val="0"/>
   </w:num>
   <w:num w:numId="4">
+    <w:abstractNumId w:val="4"/>
+  </w:num>
+  <w:num w:numId="5">
     <w:abstractNumId w:val="3"/>
   </w:num>
 </w:numbering>
@@ -4523,6 +7258,25 @@
     <w:name w:val="Normal"/>
     <w:qFormat/>
   </w:style>
+  <w:style w:type="paragraph" w:styleId="Heading2">
+    <w:name w:val="heading 2"/>
+    <w:basedOn w:val="Normal"/>
+    <w:link w:val="Heading2Char"/>
+    <w:uiPriority w:val="9"/>
+    <w:qFormat/>
+    <w:rsid w:val="0058780F"/>
+    <w:pPr>
+      <w:spacing w:before="100" w:beforeAutospacing="1" w:after="100" w:afterAutospacing="1"/>
+      <w:outlineLvl w:val="1"/>
+    </w:pPr>
+    <w:rPr>
+      <w:rFonts w:ascii="Times New Roman" w:eastAsia="Times New Roman" w:hAnsi="Times New Roman" w:cs="Times New Roman"/>
+      <w:b/>
+      <w:bCs/>
+      <w:sz w:val="36"/>
+      <w:szCs w:val="36"/>
+    </w:rPr>
+  </w:style>
   <w:style w:type="character" w:default="1" w:styleId="DefaultParagraphFont">
     <w:name w:val="Default Paragraph Font"/>
     <w:uiPriority w:val="1"/>
@@ -4656,6 +7410,20 @@
     <w:name w:val="crayon-cn"/>
     <w:basedOn w:val="DefaultParagraphFont"/>
     <w:rsid w:val="00981034"/>
+  </w:style>
+  <w:style w:type="character" w:customStyle="1" w:styleId="Heading2Char">
+    <w:name w:val="Heading 2 Char"/>
+    <w:basedOn w:val="DefaultParagraphFont"/>
+    <w:link w:val="Heading2"/>
+    <w:uiPriority w:val="9"/>
+    <w:rsid w:val="0058780F"/>
+    <w:rPr>
+      <w:rFonts w:ascii="Times New Roman" w:eastAsia="Times New Roman" w:hAnsi="Times New Roman" w:cs="Times New Roman"/>
+      <w:b/>
+      <w:bCs/>
+      <w:sz w:val="36"/>
+      <w:szCs w:val="36"/>
+    </w:rPr>
   </w:style>
 </w:styles>
 </file>

</xml_diff>